<commit_message>
Implemented Vasyl's design for level 2
</commit_message>
<xml_diff>
--- a/Docs/Final Project - External Documentation.docx
+++ b/Docs/Final Project - External Documentation.docx
@@ -345,8 +345,6 @@
                 <w:r>
                   <w:t>6</w:t>
                 </w:r>
-                <w:bookmarkStart w:id="0" w:name="_GoBack"/>
-                <w:bookmarkEnd w:id="0"/>
                 <w:r>
                   <w:t xml:space="preserve"> by </w:t>
                 </w:r>
@@ -412,6 +410,7 @@
                 <w:dataBinding w:prefixMappings="xmlns:ns0='http://schemas.openxmlformats.org/package/2006/metadata/core-properties' xmlns:ns1='http://purl.org/dc/elements/1.1/'" w:xpath="/ns0:coreProperties[1]/ns1:creator[1]" w:storeItemID="{6C3C8BC8-F283-45AE-878A-BAB7291924A1}"/>
                 <w:text/>
               </w:sdtPr>
+              <w:sdtEndPr/>
               <w:sdtContent>
                 <w:tc>
                   <w:tcPr>
@@ -595,7 +594,7 @@
         </w:p>
       </w:sdtContent>
     </w:sdt>
-    <w:bookmarkStart w:id="1" w:name="_Toc468641610" w:displacedByCustomXml="next"/>
+    <w:bookmarkStart w:id="0" w:name="_Toc468641610" w:displacedByCustomXml="next"/>
     <w:sdt>
       <w:sdtPr>
         <w:rPr>
@@ -624,7 +623,7 @@
           <w:r>
             <w:t>Table of Contents</w:t>
           </w:r>
-          <w:bookmarkEnd w:id="1"/>
+          <w:bookmarkEnd w:id="0"/>
         </w:p>
         <w:p>
           <w:pPr>
@@ -1713,11 +1712,11 @@
       <w:pPr>
         <w:pStyle w:val="Heading2"/>
       </w:pPr>
-      <w:bookmarkStart w:id="2" w:name="_Toc468641611"/>
+      <w:bookmarkStart w:id="1" w:name="_Toc468641611"/>
       <w:r>
         <w:t>Version History</w:t>
       </w:r>
-      <w:bookmarkEnd w:id="2"/>
+      <w:bookmarkEnd w:id="1"/>
     </w:p>
     <w:p>
       <w:pPr>
@@ -1803,12 +1802,12 @@
         </w:numPr>
         <w:jc w:val="left"/>
       </w:pPr>
-      <w:bookmarkStart w:id="3" w:name="_Toc468641612"/>
+      <w:bookmarkStart w:id="2" w:name="_Toc468641612"/>
       <w:r>
         <w:lastRenderedPageBreak/>
         <w:t>Game Overview</w:t>
       </w:r>
-      <w:bookmarkEnd w:id="3"/>
+      <w:bookmarkEnd w:id="2"/>
       <w:r>
         <w:t xml:space="preserve"> </w:t>
       </w:r>
@@ -1873,11 +1872,11 @@
         </w:numPr>
         <w:jc w:val="left"/>
       </w:pPr>
-      <w:bookmarkStart w:id="4" w:name="_Toc468641613"/>
+      <w:bookmarkStart w:id="3" w:name="_Toc468641613"/>
       <w:r>
         <w:t>Game Play Mechanics</w:t>
       </w:r>
-      <w:bookmarkEnd w:id="4"/>
+      <w:bookmarkEnd w:id="3"/>
     </w:p>
     <w:p>
       <w:pPr>
@@ -1926,11 +1925,11 @@
           <w:i/>
         </w:rPr>
       </w:pPr>
-      <w:bookmarkStart w:id="5" w:name="_Toc468641614"/>
+      <w:bookmarkStart w:id="4" w:name="_Toc468641614"/>
       <w:r>
         <w:t>Camera</w:t>
       </w:r>
-      <w:bookmarkEnd w:id="5"/>
+      <w:bookmarkEnd w:id="4"/>
       <w:r>
         <w:t xml:space="preserve"> </w:t>
       </w:r>
@@ -1971,11 +1970,11 @@
         </w:numPr>
         <w:jc w:val="left"/>
       </w:pPr>
-      <w:bookmarkStart w:id="6" w:name="_Toc468641615"/>
+      <w:bookmarkStart w:id="5" w:name="_Toc468641615"/>
       <w:r>
         <w:t>Controls</w:t>
       </w:r>
-      <w:bookmarkEnd w:id="6"/>
+      <w:bookmarkEnd w:id="5"/>
     </w:p>
     <w:p>
       <w:pPr>
@@ -2057,14 +2056,14 @@
         </w:numPr>
         <w:jc w:val="left"/>
       </w:pPr>
-      <w:bookmarkStart w:id="7" w:name="_Toc468641616"/>
+      <w:bookmarkStart w:id="6" w:name="_Toc468641616"/>
       <w:r>
         <w:t>Interface</w:t>
       </w:r>
       <w:r>
         <w:t xml:space="preserve"> Sketch</w:t>
       </w:r>
-      <w:bookmarkEnd w:id="7"/>
+      <w:bookmarkEnd w:id="6"/>
     </w:p>
     <w:p>
       <w:pPr>
@@ -2633,14 +2632,8 @@
           <w:szCs w:val="24"/>
         </w:rPr>
       </w:pPr>
-      <w:r>
-        <w:rPr>
-          <w:i/>
-          <w:sz w:val="24"/>
-          <w:szCs w:val="24"/>
-        </w:rPr>
-        <w:t>TBD</w:t>
-      </w:r>
+      <w:bookmarkStart w:id="7" w:name="_GoBack"/>
+      <w:bookmarkEnd w:id="7"/>
     </w:p>
     <w:p>
       <w:pPr>
@@ -3415,7 +3408,7 @@
       </w:tblPr>
       <w:tblGrid>
         <w:gridCol w:w="1658"/>
-        <w:gridCol w:w="6511"/>
+        <w:gridCol w:w="6510"/>
       </w:tblGrid>
       <w:tr>
         <w:tc>
@@ -7766,7 +7759,7 @@
         <w:rFonts w:asciiTheme="majorHAnsi" w:hAnsiTheme="majorHAnsi"/>
         <w:noProof/>
       </w:rPr>
-      <w:t>2</w:t>
+      <w:t>8</w:t>
     </w:r>
     <w:r>
       <w:rPr>
@@ -10303,7 +10296,7 @@
 </file>
 
 <file path=customXml/itemProps5.xml><?xml version="1.0" encoding="utf-8"?>
-<ds:datastoreItem xmlns:ds="http://schemas.openxmlformats.org/officeDocument/2006/customXml" ds:itemID="{0769A54D-B24E-4A6F-9DC6-8AE7DDC33C7A}">
+<ds:datastoreItem xmlns:ds="http://schemas.openxmlformats.org/officeDocument/2006/customXml" ds:itemID="{6A4B5E8E-BA5C-4C5C-B10D-41D8C7400D53}">
   <ds:schemaRefs>
     <ds:schemaRef ds:uri="http://schemas.openxmlformats.org/officeDocument/2006/bibliography"/>
   </ds:schemaRefs>

</xml_diff>

<commit_message>
renamed and edited external documentation
</commit_message>
<xml_diff>
--- a/Docs/Final Project - External Documentation.docx
+++ b/Docs/Final Project - External Documentation.docx
@@ -438,69 +438,8 @@
                         <w:u w:val="single"/>
                         <w:lang w:val="en-US"/>
                       </w:rPr>
-                      <w:t xml:space="preserve">Winnie Chung (300833637), Jose </w:t>
+                      <w:t>Winnie Chung (300833637), Jose Tinoco, Vasyl Milchevskyi</w:t>
                     </w:r>
-                    <w:proofErr w:type="spellStart"/>
-                    <w:r>
-                      <w:rPr>
-                        <w:b/>
-                        <w:bCs/>
-                        <w:sz w:val="28"/>
-                        <w:szCs w:val="28"/>
-                        <w:u w:val="single"/>
-                        <w:lang w:val="en-US"/>
-                      </w:rPr>
-                      <w:t>Tinoco</w:t>
-                    </w:r>
-                    <w:proofErr w:type="spellEnd"/>
-                    <w:r>
-                      <w:rPr>
-                        <w:b/>
-                        <w:bCs/>
-                        <w:sz w:val="28"/>
-                        <w:szCs w:val="28"/>
-                        <w:u w:val="single"/>
-                        <w:lang w:val="en-US"/>
-                      </w:rPr>
-                      <w:t xml:space="preserve">, </w:t>
-                    </w:r>
-                    <w:proofErr w:type="spellStart"/>
-                    <w:r>
-                      <w:rPr>
-                        <w:b/>
-                        <w:bCs/>
-                        <w:sz w:val="28"/>
-                        <w:szCs w:val="28"/>
-                        <w:u w:val="single"/>
-                        <w:lang w:val="en-US"/>
-                      </w:rPr>
-                      <w:t>Vasyl</w:t>
-                    </w:r>
-                    <w:proofErr w:type="spellEnd"/>
-                    <w:r>
-                      <w:rPr>
-                        <w:b/>
-                        <w:bCs/>
-                        <w:sz w:val="28"/>
-                        <w:szCs w:val="28"/>
-                        <w:u w:val="single"/>
-                        <w:lang w:val="en-US"/>
-                      </w:rPr>
-                      <w:t xml:space="preserve"> </w:t>
-                    </w:r>
-                    <w:proofErr w:type="spellStart"/>
-                    <w:r>
-                      <w:rPr>
-                        <w:b/>
-                        <w:bCs/>
-                        <w:sz w:val="28"/>
-                        <w:szCs w:val="28"/>
-                        <w:u w:val="single"/>
-                        <w:lang w:val="en-US"/>
-                      </w:rPr>
-                      <w:t>Milchevskyi</w:t>
-                    </w:r>
-                    <w:proofErr w:type="spellEnd"/>
                   </w:p>
                 </w:tc>
               </w:sdtContent>
@@ -2227,18 +2166,7 @@
                                   <w:sz w:val="20"/>
                                   <w:szCs w:val="20"/>
                                 </w:rPr>
-                                <w:t>(Re</w:t>
-                              </w:r>
-                              <w:proofErr w:type="gramStart"/>
-                              <w:r>
-                                <w:rPr>
-                                  <w:rFonts w:asciiTheme="minorHAnsi" w:hAnsi="Calibri" w:cstheme="minorBidi"/>
-                                  <w:color w:val="000000" w:themeColor="text1"/>
-                                  <w:kern w:val="24"/>
-                                  <w:sz w:val="20"/>
-                                  <w:szCs w:val="20"/>
-                                </w:rPr>
-                                <w:t>)s</w:t>
+                                <w:t>(Re)s</w:t>
                               </w:r>
                               <w:r>
                                 <w:rPr>
@@ -2248,18 +2176,7 @@
                                   <w:sz w:val="20"/>
                                   <w:szCs w:val="20"/>
                                 </w:rPr>
-                                <w:t>tart</w:t>
-                              </w:r>
-                              <w:proofErr w:type="gramEnd"/>
-                              <w:r>
-                                <w:rPr>
-                                  <w:rFonts w:asciiTheme="minorHAnsi" w:hAnsi="Calibri" w:cstheme="minorBidi"/>
-                                  <w:color w:val="000000" w:themeColor="text1"/>
-                                  <w:kern w:val="24"/>
-                                  <w:sz w:val="20"/>
-                                  <w:szCs w:val="20"/>
-                                </w:rPr>
-                                <w:t xml:space="preserve"> button</w:t>
+                                <w:t>tart button</w:t>
                               </w:r>
                             </w:p>
                           </w:txbxContent>
@@ -2424,18 +2341,7 @@
                             <w:sz w:val="20"/>
                             <w:szCs w:val="20"/>
                           </w:rPr>
-                          <w:t>(Re</w:t>
-                        </w:r>
-                        <w:proofErr w:type="gramStart"/>
-                        <w:r>
-                          <w:rPr>
-                            <w:rFonts w:asciiTheme="minorHAnsi" w:hAnsi="Calibri" w:cstheme="minorBidi"/>
-                            <w:color w:val="000000" w:themeColor="text1"/>
-                            <w:kern w:val="24"/>
-                            <w:sz w:val="20"/>
-                            <w:szCs w:val="20"/>
-                          </w:rPr>
-                          <w:t>)s</w:t>
+                          <w:t>(Re)s</w:t>
                         </w:r>
                         <w:r>
                           <w:rPr>
@@ -2445,18 +2351,7 @@
                             <w:sz w:val="20"/>
                             <w:szCs w:val="20"/>
                           </w:rPr>
-                          <w:t>tart</w:t>
-                        </w:r>
-                        <w:proofErr w:type="gramEnd"/>
-                        <w:r>
-                          <w:rPr>
-                            <w:rFonts w:asciiTheme="minorHAnsi" w:hAnsi="Calibri" w:cstheme="minorBidi"/>
-                            <w:color w:val="000000" w:themeColor="text1"/>
-                            <w:kern w:val="24"/>
-                            <w:sz w:val="20"/>
-                            <w:szCs w:val="20"/>
-                          </w:rPr>
-                          <w:t xml:space="preserve"> button</w:t>
+                          <w:t>tart button</w:t>
                         </w:r>
                       </w:p>
                     </w:txbxContent>
@@ -2627,13 +2522,51 @@
       <w:pPr>
         <w:ind w:left="709"/>
         <w:rPr>
-          <w:i/>
           <w:sz w:val="24"/>
           <w:szCs w:val="24"/>
         </w:rPr>
       </w:pPr>
-      <w:bookmarkStart w:id="7" w:name="_GoBack"/>
-      <w:bookmarkEnd w:id="7"/>
+      <w:r>
+        <w:rPr>
+          <w:noProof/>
+          <w:lang w:eastAsia="en-CA"/>
+        </w:rPr>
+        <w:drawing>
+          <wp:inline distT="0" distB="0" distL="0" distR="0" wp14:anchorId="0276C64F" wp14:editId="6089A8BD">
+            <wp:extent cx="5493600" cy="509449"/>
+            <wp:effectExtent l="0" t="0" r="0" b="5080"/>
+            <wp:docPr id="52" name="Picture 52"/>
+            <wp:cNvGraphicFramePr>
+              <a:graphicFrameLocks xmlns:a="http://schemas.openxmlformats.org/drawingml/2006/main" noChangeAspect="1"/>
+            </wp:cNvGraphicFramePr>
+            <a:graphic xmlns:a="http://schemas.openxmlformats.org/drawingml/2006/main">
+              <a:graphicData uri="http://schemas.openxmlformats.org/drawingml/2006/picture">
+                <pic:pic xmlns:pic="http://schemas.openxmlformats.org/drawingml/2006/picture">
+                  <pic:nvPicPr>
+                    <pic:cNvPr id="1" name=""/>
+                    <pic:cNvPicPr/>
+                  </pic:nvPicPr>
+                  <pic:blipFill>
+                    <a:blip r:embed="rId15"/>
+                    <a:stretch>
+                      <a:fillRect/>
+                    </a:stretch>
+                  </pic:blipFill>
+                  <pic:spPr>
+                    <a:xfrm>
+                      <a:off x="0" y="0"/>
+                      <a:ext cx="5493600" cy="509449"/>
+                    </a:xfrm>
+                    <a:prstGeom prst="rect">
+                      <a:avLst/>
+                    </a:prstGeom>
+                  </pic:spPr>
+                </pic:pic>
+              </a:graphicData>
+            </a:graphic>
+          </wp:inline>
+        </w:drawing>
+      </w:r>
     </w:p>
     <w:p>
       <w:pPr>
@@ -2703,11 +2636,11 @@
         </w:numPr>
         <w:jc w:val="left"/>
       </w:pPr>
-      <w:bookmarkStart w:id="8" w:name="_Toc468641617"/>
+      <w:bookmarkStart w:id="7" w:name="_Toc468641617"/>
       <w:r>
         <w:t>Menu and Screen Descriptions</w:t>
       </w:r>
-      <w:bookmarkEnd w:id="8"/>
+      <w:bookmarkEnd w:id="7"/>
     </w:p>
     <w:p>
       <w:pPr>
@@ -2757,7 +2690,7 @@
                     <pic:cNvPicPr/>
                   </pic:nvPicPr>
                   <pic:blipFill>
-                    <a:blip r:embed="rId15"/>
+                    <a:blip r:embed="rId16"/>
                     <a:stretch>
                       <a:fillRect/>
                     </a:stretch>
@@ -2963,7 +2896,39 @@
           <w:sz w:val="24"/>
           <w:szCs w:val="24"/>
         </w:rPr>
-        <w:t>When the player reaches the exit, s/he is brought to the Level3 Scene. This level is slightly more difficult than the previous level, and introduces the crate game object.</w:t>
+        <w:t xml:space="preserve">When the player reaches the exit, s/he is brought to the Level3 Scene. This level is slightly more difficult than the previous level, and introduces the crate </w:t>
+      </w:r>
+      <w:r>
+        <w:rPr>
+          <w:i/>
+          <w:sz w:val="24"/>
+          <w:szCs w:val="24"/>
+        </w:rPr>
+        <w:t xml:space="preserve">and springboard </w:t>
+      </w:r>
+      <w:r>
+        <w:rPr>
+          <w:i/>
+          <w:sz w:val="24"/>
+          <w:szCs w:val="24"/>
+        </w:rPr>
+        <w:t>game object</w:t>
+      </w:r>
+      <w:r>
+        <w:rPr>
+          <w:i/>
+          <w:sz w:val="24"/>
+          <w:szCs w:val="24"/>
+        </w:rPr>
+        <w:t>s</w:t>
+      </w:r>
+      <w:r>
+        <w:rPr>
+          <w:i/>
+          <w:sz w:val="24"/>
+          <w:szCs w:val="24"/>
+        </w:rPr>
+        <w:t>.</w:t>
       </w:r>
     </w:p>
     <w:p>
@@ -3120,7 +3085,7 @@
                     <pic:cNvPicPr/>
                   </pic:nvPicPr>
                   <pic:blipFill>
-                    <a:blip r:embed="rId16"/>
+                    <a:blip r:embed="rId17"/>
                     <a:stretch>
                       <a:fillRect/>
                     </a:stretch>
@@ -3171,7 +3136,7 @@
                     <pic:cNvPicPr/>
                   </pic:nvPicPr>
                   <pic:blipFill>
-                    <a:blip r:embed="rId17"/>
+                    <a:blip r:embed="rId18"/>
                     <a:stretch>
                       <a:fillRect/>
                     </a:stretch>
@@ -3238,11 +3203,11 @@
         </w:numPr>
         <w:jc w:val="left"/>
       </w:pPr>
-      <w:bookmarkStart w:id="9" w:name="_Toc468641618"/>
+      <w:bookmarkStart w:id="8" w:name="_Toc468641618"/>
       <w:r>
         <w:t>Characters</w:t>
       </w:r>
-      <w:bookmarkEnd w:id="9"/>
+      <w:bookmarkEnd w:id="8"/>
     </w:p>
     <w:p>
       <w:pPr>
@@ -3288,11 +3253,11 @@
         </w:numPr>
         <w:jc w:val="left"/>
       </w:pPr>
-      <w:bookmarkStart w:id="10" w:name="_Toc468641619"/>
+      <w:bookmarkStart w:id="9" w:name="_Toc468641619"/>
       <w:r>
         <w:t>Enemies</w:t>
       </w:r>
-      <w:bookmarkEnd w:id="10"/>
+      <w:bookmarkEnd w:id="9"/>
     </w:p>
     <w:p>
       <w:pPr>
@@ -3330,11 +3295,11 @@
         </w:numPr>
         <w:jc w:val="left"/>
       </w:pPr>
-      <w:bookmarkStart w:id="11" w:name="_Toc468641620"/>
+      <w:bookmarkStart w:id="10" w:name="_Toc468641620"/>
       <w:r>
         <w:t>Scoring</w:t>
       </w:r>
-      <w:bookmarkEnd w:id="11"/>
+      <w:bookmarkEnd w:id="10"/>
     </w:p>
     <w:p>
       <w:pPr>
@@ -3384,14 +3349,14 @@
         </w:numPr>
         <w:jc w:val="left"/>
       </w:pPr>
-      <w:bookmarkStart w:id="12" w:name="_Toc468641621"/>
+      <w:bookmarkStart w:id="11" w:name="_Toc468641621"/>
       <w:r>
         <w:t xml:space="preserve">Sound </w:t>
       </w:r>
       <w:r>
         <w:t>Index</w:t>
       </w:r>
-      <w:bookmarkEnd w:id="12"/>
+      <w:bookmarkEnd w:id="11"/>
     </w:p>
     <w:tbl>
       <w:tblPr>
@@ -3407,7 +3372,7 @@
         <w:tblLook w:val="04A0" w:firstRow="1" w:lastRow="0" w:firstColumn="1" w:lastColumn="0" w:noHBand="0" w:noVBand="1"/>
       </w:tblPr>
       <w:tblGrid>
-        <w:gridCol w:w="1658"/>
+        <w:gridCol w:w="1860"/>
         <w:gridCol w:w="6510"/>
       </w:tblGrid>
       <w:tr>
@@ -3746,7 +3711,15 @@
                 <w:sz w:val="24"/>
                 <w:szCs w:val="24"/>
               </w:rPr>
-              <w:t>spaceBgm.ogg</w:t>
+              <w:t>Pickup_Coin</w:t>
+            </w:r>
+            <w:r>
+              <w:rPr>
+                <w:i/>
+                <w:sz w:val="24"/>
+                <w:szCs w:val="24"/>
+              </w:rPr>
+              <w:t>.wav</w:t>
             </w:r>
           </w:p>
         </w:tc>
@@ -3771,8 +3744,122 @@
                 <w:sz w:val="24"/>
                 <w:szCs w:val="24"/>
               </w:rPr>
+              <w:t>Played when a coin block is hit</w:t>
+            </w:r>
+          </w:p>
+        </w:tc>
+      </w:tr>
+      <w:tr>
+        <w:tc>
+          <w:tcPr>
+            <w:tcW w:w="0" w:type="auto"/>
+          </w:tcPr>
+          <w:p>
+            <w:pPr>
+              <w:pStyle w:val="ListParagraph"/>
+              <w:spacing w:line="276" w:lineRule="auto"/>
+              <w:ind w:left="0"/>
+              <w:rPr>
+                <w:i/>
+                <w:sz w:val="24"/>
+                <w:szCs w:val="24"/>
+              </w:rPr>
+            </w:pPr>
+            <w:r>
+              <w:rPr>
+                <w:i/>
+                <w:sz w:val="24"/>
+                <w:szCs w:val="24"/>
+              </w:rPr>
+              <w:t>spaceBgm.ogg</w:t>
+            </w:r>
+          </w:p>
+        </w:tc>
+        <w:tc>
+          <w:tcPr>
+            <w:tcW w:w="0" w:type="auto"/>
+          </w:tcPr>
+          <w:p>
+            <w:pPr>
+              <w:pStyle w:val="ListParagraph"/>
+              <w:spacing w:line="276" w:lineRule="auto"/>
+              <w:ind w:left="0"/>
+              <w:rPr>
+                <w:i/>
+                <w:sz w:val="24"/>
+                <w:szCs w:val="24"/>
+              </w:rPr>
+            </w:pPr>
+            <w:r>
+              <w:rPr>
+                <w:i/>
+                <w:sz w:val="24"/>
+                <w:szCs w:val="24"/>
+              </w:rPr>
               <w:t>Played throughout the Level3 Scene</w:t>
             </w:r>
+          </w:p>
+        </w:tc>
+      </w:tr>
+      <w:tr>
+        <w:tc>
+          <w:tcPr>
+            <w:tcW w:w="0" w:type="auto"/>
+          </w:tcPr>
+          <w:p>
+            <w:pPr>
+              <w:pStyle w:val="ListParagraph"/>
+              <w:spacing w:line="276" w:lineRule="auto"/>
+              <w:ind w:left="0"/>
+              <w:rPr>
+                <w:i/>
+                <w:sz w:val="24"/>
+                <w:szCs w:val="24"/>
+              </w:rPr>
+            </w:pPr>
+            <w:r>
+              <w:rPr>
+                <w:i/>
+                <w:sz w:val="24"/>
+                <w:szCs w:val="24"/>
+              </w:rPr>
+              <w:t>spring</w:t>
+            </w:r>
+            <w:r>
+              <w:rPr>
+                <w:i/>
+                <w:sz w:val="24"/>
+                <w:szCs w:val="24"/>
+              </w:rPr>
+              <w:t>.wav</w:t>
+            </w:r>
+          </w:p>
+        </w:tc>
+        <w:tc>
+          <w:tcPr>
+            <w:tcW w:w="0" w:type="auto"/>
+          </w:tcPr>
+          <w:p>
+            <w:pPr>
+              <w:pStyle w:val="ListParagraph"/>
+              <w:spacing w:line="276" w:lineRule="auto"/>
+              <w:ind w:left="0"/>
+              <w:rPr>
+                <w:i/>
+                <w:sz w:val="24"/>
+                <w:szCs w:val="24"/>
+              </w:rPr>
+            </w:pPr>
+            <w:r>
+              <w:rPr>
+                <w:i/>
+                <w:sz w:val="24"/>
+                <w:szCs w:val="24"/>
+              </w:rPr>
+              <w:t>Played when the player lands on a springboard</w:t>
+            </w:r>
+            <w:bookmarkStart w:id="12" w:name="_GoBack"/>
+            <w:bookmarkEnd w:id="12"/>
           </w:p>
         </w:tc>
       </w:tr>
@@ -3924,7 +4011,6 @@
                 <w:szCs w:val="24"/>
               </w:rPr>
             </w:pPr>
-            <w:proofErr w:type="spellStart"/>
             <w:r>
               <w:rPr>
                 <w:i/>
@@ -3933,7 +4019,6 @@
               </w:rPr>
               <w:t>boxAlt</w:t>
             </w:r>
-            <w:proofErr w:type="spellEnd"/>
           </w:p>
         </w:tc>
         <w:tc>
@@ -3973,138 +4058,6 @@
                       <pic:pic xmlns:pic="http://schemas.openxmlformats.org/drawingml/2006/picture">
                         <pic:nvPicPr>
                           <pic:cNvPr id="0" name="Picture 1" descr="F:\OWL (+Centennial)\2016 Centennial\COMP305 - Game Programming\COMP305 Assignment 2\Assets\Sprites\tiles\boxAlt.png"/>
-                          <pic:cNvPicPr>
-                            <a:picLocks noChangeAspect="1" noChangeArrowheads="1"/>
-                          </pic:cNvPicPr>
-                        </pic:nvPicPr>
-                        <pic:blipFill>
-                          <a:blip r:embed="rId18">
-                            <a:extLst>
-                              <a:ext uri="{28A0092B-C50C-407E-A947-70E740481C1C}">
-                                <a14:useLocalDpi xmlns:a14="http://schemas.microsoft.com/office/drawing/2010/main" val="0"/>
-                              </a:ext>
-                            </a:extLst>
-                          </a:blip>
-                          <a:srcRect/>
-                          <a:stretch>
-                            <a:fillRect/>
-                          </a:stretch>
-                        </pic:blipFill>
-                        <pic:spPr bwMode="auto">
-                          <a:xfrm>
-                            <a:off x="0" y="0"/>
-                            <a:ext cx="540000" cy="540000"/>
-                          </a:xfrm>
-                          <a:prstGeom prst="rect">
-                            <a:avLst/>
-                          </a:prstGeom>
-                          <a:noFill/>
-                          <a:ln>
-                            <a:noFill/>
-                          </a:ln>
-                        </pic:spPr>
-                      </pic:pic>
-                    </a:graphicData>
-                  </a:graphic>
-                </wp:inline>
-              </w:drawing>
-            </w:r>
-          </w:p>
-        </w:tc>
-        <w:tc>
-          <w:tcPr>
-            <w:tcW w:w="0" w:type="auto"/>
-            <w:vAlign w:val="center"/>
-          </w:tcPr>
-          <w:p>
-            <w:pPr>
-              <w:pStyle w:val="ListParagraph"/>
-              <w:spacing w:line="276" w:lineRule="auto"/>
-              <w:ind w:left="0"/>
-              <w:rPr>
-                <w:i/>
-                <w:sz w:val="24"/>
-                <w:szCs w:val="24"/>
-              </w:rPr>
-            </w:pPr>
-            <w:r>
-              <w:rPr>
-                <w:i/>
-                <w:sz w:val="24"/>
-                <w:szCs w:val="24"/>
-              </w:rPr>
-              <w:t>Crate that can be moved</w:t>
-            </w:r>
-          </w:p>
-        </w:tc>
-      </w:tr>
-      <w:tr>
-        <w:tc>
-          <w:tcPr>
-            <w:tcW w:w="3357" w:type="dxa"/>
-            <w:vAlign w:val="center"/>
-          </w:tcPr>
-          <w:p>
-            <w:pPr>
-              <w:pStyle w:val="ListParagraph"/>
-              <w:ind w:left="0"/>
-              <w:rPr>
-                <w:i/>
-                <w:sz w:val="24"/>
-                <w:szCs w:val="24"/>
-              </w:rPr>
-            </w:pPr>
-            <w:proofErr w:type="spellStart"/>
-            <w:r>
-              <w:rPr>
-                <w:i/>
-                <w:sz w:val="24"/>
-                <w:szCs w:val="24"/>
-              </w:rPr>
-              <w:t>boxCoin</w:t>
-            </w:r>
-            <w:proofErr w:type="spellEnd"/>
-          </w:p>
-        </w:tc>
-        <w:tc>
-          <w:tcPr>
-            <w:tcW w:w="3755" w:type="dxa"/>
-            <w:vAlign w:val="center"/>
-          </w:tcPr>
-          <w:p>
-            <w:pPr>
-              <w:pStyle w:val="ListParagraph"/>
-              <w:ind w:left="0"/>
-              <w:jc w:val="center"/>
-              <w:rPr>
-                <w:i/>
-                <w:noProof/>
-                <w:sz w:val="24"/>
-                <w:szCs w:val="24"/>
-                <w:lang w:eastAsia="en-CA"/>
-              </w:rPr>
-            </w:pPr>
-            <w:r>
-              <w:rPr>
-                <w:i/>
-                <w:noProof/>
-                <w:sz w:val="24"/>
-                <w:szCs w:val="24"/>
-                <w:lang w:eastAsia="en-CA"/>
-              </w:rPr>
-              <w:drawing>
-                <wp:inline distT="0" distB="0" distL="0" distR="0">
-                  <wp:extent cx="540000" cy="540000"/>
-                  <wp:effectExtent l="0" t="0" r="0" b="0"/>
-                  <wp:docPr id="32" name="Picture 32" descr="C:\Users\User\AppData\Local\Microsoft\Windows\INetCache\Content.Word\boxCoin.png"/>
-                  <wp:cNvGraphicFramePr>
-                    <a:graphicFrameLocks xmlns:a="http://schemas.openxmlformats.org/drawingml/2006/main" noChangeAspect="1"/>
-                  </wp:cNvGraphicFramePr>
-                  <a:graphic xmlns:a="http://schemas.openxmlformats.org/drawingml/2006/main">
-                    <a:graphicData uri="http://schemas.openxmlformats.org/drawingml/2006/picture">
-                      <pic:pic xmlns:pic="http://schemas.openxmlformats.org/drawingml/2006/picture">
-                        <pic:nvPicPr>
-                          <pic:cNvPr id="0" name="Picture 15" descr="C:\Users\User\AppData\Local\Microsoft\Windows\INetCache\Content.Word\boxCoin.png"/>
                           <pic:cNvPicPr>
                             <a:picLocks noChangeAspect="1" noChangeArrowheads="1"/>
                           </pic:cNvPicPr>
@@ -4151,6 +4104,7 @@
           <w:p>
             <w:pPr>
               <w:pStyle w:val="ListParagraph"/>
+              <w:spacing w:line="276" w:lineRule="auto"/>
               <w:ind w:left="0"/>
               <w:rPr>
                 <w:i/>
@@ -4164,7 +4118,7 @@
                 <w:sz w:val="24"/>
                 <w:szCs w:val="24"/>
               </w:rPr>
-              <w:t>Golden block that can be hit for bonus points</w:t>
+              <w:t>Crate that can be moved</w:t>
             </w:r>
           </w:p>
         </w:tc>
@@ -4178,7 +4132,6 @@
           <w:p>
             <w:pPr>
               <w:pStyle w:val="ListParagraph"/>
-              <w:spacing w:line="276" w:lineRule="auto"/>
               <w:ind w:left="0"/>
               <w:rPr>
                 <w:i/>
@@ -4192,25 +4145,7 @@
                 <w:sz w:val="24"/>
                 <w:szCs w:val="24"/>
               </w:rPr>
-              <w:t xml:space="preserve">bush / plant / </w:t>
-            </w:r>
-            <w:proofErr w:type="spellStart"/>
-            <w:r>
-              <w:rPr>
-                <w:i/>
-                <w:sz w:val="24"/>
-                <w:szCs w:val="24"/>
-              </w:rPr>
-              <w:t>plantPurple</w:t>
-            </w:r>
-            <w:proofErr w:type="spellEnd"/>
-            <w:r>
-              <w:rPr>
-                <w:i/>
-                <w:sz w:val="24"/>
-                <w:szCs w:val="24"/>
-              </w:rPr>
-              <w:t xml:space="preserve"> / rock</w:t>
+              <w:t>boxCoin</w:t>
             </w:r>
           </w:p>
         </w:tc>
@@ -4226,8 +4161,10 @@
               <w:jc w:val="center"/>
               <w:rPr>
                 <w:i/>
-                <w:sz w:val="24"/>
-                <w:szCs w:val="24"/>
+                <w:noProof/>
+                <w:sz w:val="24"/>
+                <w:szCs w:val="24"/>
+                <w:lang w:eastAsia="en-CA"/>
               </w:rPr>
             </w:pPr>
             <w:r>
@@ -4239,10 +4176,10 @@
                 <w:lang w:eastAsia="en-CA"/>
               </w:rPr>
               <w:drawing>
-                <wp:inline distT="0" distB="0" distL="0" distR="0" wp14:anchorId="08266979" wp14:editId="44A90D64">
+                <wp:inline distT="0" distB="0" distL="0" distR="0">
                   <wp:extent cx="540000" cy="540000"/>
                   <wp:effectExtent l="0" t="0" r="0" b="0"/>
-                  <wp:docPr id="4" name="Picture 4" descr="F:\OWL (+Centennial)\2016 Centennial\COMP305 - Game Programming\COMP305 Assignment 2\Assets\Sprites\decorations\bush.png"/>
+                  <wp:docPr id="32" name="Picture 32" descr="C:\Users\User\AppData\Local\Microsoft\Windows\INetCache\Content.Word\boxCoin.png"/>
                   <wp:cNvGraphicFramePr>
                     <a:graphicFrameLocks xmlns:a="http://schemas.openxmlformats.org/drawingml/2006/main" noChangeAspect="1"/>
                   </wp:cNvGraphicFramePr>
@@ -4250,7 +4187,7 @@
                     <a:graphicData uri="http://schemas.openxmlformats.org/drawingml/2006/picture">
                       <pic:pic xmlns:pic="http://schemas.openxmlformats.org/drawingml/2006/picture">
                         <pic:nvPicPr>
-                          <pic:cNvPr id="0" name="Picture 2" descr="F:\OWL (+Centennial)\2016 Centennial\COMP305 - Game Programming\COMP305 Assignment 2\Assets\Sprites\decorations\bush.png"/>
+                          <pic:cNvPr id="0" name="Picture 15" descr="C:\Users\User\AppData\Local\Microsoft\Windows\INetCache\Content.Word\boxCoin.png"/>
                           <pic:cNvPicPr>
                             <a:picLocks noChangeAspect="1" noChangeArrowheads="1"/>
                           </pic:cNvPicPr>
@@ -4287,7 +4224,70 @@
                 </wp:inline>
               </w:drawing>
             </w:r>
-            <w:r>
+          </w:p>
+        </w:tc>
+        <w:tc>
+          <w:tcPr>
+            <w:tcW w:w="0" w:type="auto"/>
+            <w:vAlign w:val="center"/>
+          </w:tcPr>
+          <w:p>
+            <w:pPr>
+              <w:pStyle w:val="ListParagraph"/>
+              <w:ind w:left="0"/>
+              <w:rPr>
+                <w:i/>
+                <w:sz w:val="24"/>
+                <w:szCs w:val="24"/>
+              </w:rPr>
+            </w:pPr>
+            <w:r>
+              <w:rPr>
+                <w:i/>
+                <w:sz w:val="24"/>
+                <w:szCs w:val="24"/>
+              </w:rPr>
+              <w:t>Golden block that can be hit for bonus points</w:t>
+            </w:r>
+          </w:p>
+        </w:tc>
+      </w:tr>
+      <w:tr>
+        <w:tc>
+          <w:tcPr>
+            <w:tcW w:w="3357" w:type="dxa"/>
+            <w:vAlign w:val="center"/>
+          </w:tcPr>
+          <w:p>
+            <w:pPr>
+              <w:pStyle w:val="ListParagraph"/>
+              <w:ind w:left="0"/>
+              <w:rPr>
+                <w:i/>
+                <w:sz w:val="24"/>
+                <w:szCs w:val="24"/>
+              </w:rPr>
+            </w:pPr>
+            <w:r>
+              <w:rPr>
+                <w:i/>
+                <w:sz w:val="24"/>
+                <w:szCs w:val="24"/>
+              </w:rPr>
+              <w:t>boxItemAlt</w:t>
+            </w:r>
+          </w:p>
+        </w:tc>
+        <w:tc>
+          <w:tcPr>
+            <w:tcW w:w="3755" w:type="dxa"/>
+            <w:vAlign w:val="center"/>
+          </w:tcPr>
+          <w:p>
+            <w:pPr>
+              <w:pStyle w:val="ListParagraph"/>
+              <w:ind w:left="0"/>
+              <w:jc w:val="center"/>
               <w:rPr>
                 <w:i/>
                 <w:noProof/>
@@ -4295,11 +4295,20 @@
                 <w:szCs w:val="24"/>
                 <w:lang w:eastAsia="en-CA"/>
               </w:rPr>
+            </w:pPr>
+            <w:r>
+              <w:rPr>
+                <w:i/>
+                <w:noProof/>
+                <w:sz w:val="24"/>
+                <w:szCs w:val="24"/>
+                <w:lang w:eastAsia="en-CA"/>
+              </w:rPr>
               <w:drawing>
-                <wp:inline distT="0" distB="0" distL="0" distR="0" wp14:anchorId="24738547" wp14:editId="7ECCC75C">
+                <wp:inline distT="0" distB="0" distL="0" distR="0">
                   <wp:extent cx="540000" cy="540000"/>
                   <wp:effectExtent l="0" t="0" r="0" b="0"/>
-                  <wp:docPr id="6" name="Picture 6" descr="F:\OWL (+Centennial)\2016 Centennial\COMP305 - Game Programming\COMP305 Assignment 2\Assets\Sprites\decorations\plant.png"/>
+                  <wp:docPr id="67" name="Picture 67" descr="C:\Users\User\AppData\Local\Microsoft\Windows\INetCache\Content.Word\boxItemAlt.png"/>
                   <wp:cNvGraphicFramePr>
                     <a:graphicFrameLocks xmlns:a="http://schemas.openxmlformats.org/drawingml/2006/main" noChangeAspect="1"/>
                   </wp:cNvGraphicFramePr>
@@ -4307,7 +4316,7 @@
                     <a:graphicData uri="http://schemas.openxmlformats.org/drawingml/2006/picture">
                       <pic:pic xmlns:pic="http://schemas.openxmlformats.org/drawingml/2006/picture">
                         <pic:nvPicPr>
-                          <pic:cNvPr id="0" name="Picture 4" descr="F:\OWL (+Centennial)\2016 Centennial\COMP305 - Game Programming\COMP305 Assignment 2\Assets\Sprites\decorations\plant.png"/>
+                          <pic:cNvPr id="0" name="Picture 75" descr="C:\Users\User\AppData\Local\Microsoft\Windows\INetCache\Content.Word\boxItemAlt.png"/>
                           <pic:cNvPicPr>
                             <a:picLocks noChangeAspect="1" noChangeArrowheads="1"/>
                           </pic:cNvPicPr>
@@ -4344,6 +4353,85 @@
                 </wp:inline>
               </w:drawing>
             </w:r>
+          </w:p>
+        </w:tc>
+        <w:tc>
+          <w:tcPr>
+            <w:tcW w:w="0" w:type="auto"/>
+            <w:vAlign w:val="center"/>
+          </w:tcPr>
+          <w:p>
+            <w:pPr>
+              <w:pStyle w:val="ListParagraph"/>
+              <w:ind w:left="0"/>
+              <w:rPr>
+                <w:i/>
+                <w:sz w:val="24"/>
+                <w:szCs w:val="24"/>
+              </w:rPr>
+            </w:pPr>
+            <w:r>
+              <w:rPr>
+                <w:i/>
+                <w:sz w:val="24"/>
+                <w:szCs w:val="24"/>
+              </w:rPr>
+              <w:t>Magical</w:t>
+            </w:r>
+            <w:r>
+              <w:rPr>
+                <w:i/>
+                <w:sz w:val="24"/>
+                <w:szCs w:val="24"/>
+              </w:rPr>
+              <w:t xml:space="preserve"> block that gives the player a special boost</w:t>
+            </w:r>
+          </w:p>
+        </w:tc>
+      </w:tr>
+      <w:tr>
+        <w:tc>
+          <w:tcPr>
+            <w:tcW w:w="3357" w:type="dxa"/>
+            <w:vAlign w:val="center"/>
+          </w:tcPr>
+          <w:p>
+            <w:pPr>
+              <w:pStyle w:val="ListParagraph"/>
+              <w:spacing w:line="276" w:lineRule="auto"/>
+              <w:ind w:left="0"/>
+              <w:rPr>
+                <w:i/>
+                <w:sz w:val="24"/>
+                <w:szCs w:val="24"/>
+              </w:rPr>
+            </w:pPr>
+            <w:r>
+              <w:rPr>
+                <w:i/>
+                <w:sz w:val="24"/>
+                <w:szCs w:val="24"/>
+              </w:rPr>
+              <w:t>bush / plant / plantPurple / rock</w:t>
+            </w:r>
+          </w:p>
+        </w:tc>
+        <w:tc>
+          <w:tcPr>
+            <w:tcW w:w="3755" w:type="dxa"/>
+            <w:vAlign w:val="center"/>
+          </w:tcPr>
+          <w:p>
+            <w:pPr>
+              <w:pStyle w:val="ListParagraph"/>
+              <w:ind w:left="0"/>
+              <w:jc w:val="center"/>
+              <w:rPr>
+                <w:i/>
+                <w:sz w:val="24"/>
+                <w:szCs w:val="24"/>
+              </w:rPr>
+            </w:pPr>
             <w:r>
               <w:rPr>
                 <w:i/>
@@ -4353,10 +4441,10 @@
                 <w:lang w:eastAsia="en-CA"/>
               </w:rPr>
               <w:drawing>
-                <wp:inline distT="0" distB="0" distL="0" distR="0" wp14:anchorId="11091B12" wp14:editId="256044C0">
+                <wp:inline distT="0" distB="0" distL="0" distR="0" wp14:anchorId="24716605" wp14:editId="2D6388F0">
                   <wp:extent cx="540000" cy="540000"/>
                   <wp:effectExtent l="0" t="0" r="0" b="0"/>
-                  <wp:docPr id="5" name="Picture 5" descr="F:\OWL (+Centennial)\2016 Centennial\COMP305 - Game Programming\COMP305 Assignment 2\Assets\Sprites\decorations\plantPurple.png"/>
+                  <wp:docPr id="4" name="Picture 4" descr="F:\OWL (+Centennial)\2016 Centennial\COMP305 - Game Programming\COMP305 Assignment 2\Assets\Sprites\decorations\bush.png"/>
                   <wp:cNvGraphicFramePr>
                     <a:graphicFrameLocks xmlns:a="http://schemas.openxmlformats.org/drawingml/2006/main" noChangeAspect="1"/>
                   </wp:cNvGraphicFramePr>
@@ -4364,7 +4452,7 @@
                     <a:graphicData uri="http://schemas.openxmlformats.org/drawingml/2006/picture">
                       <pic:pic xmlns:pic="http://schemas.openxmlformats.org/drawingml/2006/picture">
                         <pic:nvPicPr>
-                          <pic:cNvPr id="0" name="Picture 3" descr="F:\OWL (+Centennial)\2016 Centennial\COMP305 - Game Programming\COMP305 Assignment 2\Assets\Sprites\decorations\plantPurple.png"/>
+                          <pic:cNvPr id="0" name="Picture 2" descr="F:\OWL (+Centennial)\2016 Centennial\COMP305 - Game Programming\COMP305 Assignment 2\Assets\Sprites\decorations\bush.png"/>
                           <pic:cNvPicPr>
                             <a:picLocks noChangeAspect="1" noChangeArrowheads="1"/>
                           </pic:cNvPicPr>
@@ -4401,115 +4489,6 @@
                 </wp:inline>
               </w:drawing>
             </w:r>
-          </w:p>
-        </w:tc>
-        <w:tc>
-          <w:tcPr>
-            <w:tcW w:w="0" w:type="auto"/>
-            <w:vAlign w:val="center"/>
-          </w:tcPr>
-          <w:p>
-            <w:pPr>
-              <w:pStyle w:val="ListParagraph"/>
-              <w:spacing w:line="276" w:lineRule="auto"/>
-              <w:ind w:left="0"/>
-              <w:rPr>
-                <w:i/>
-                <w:sz w:val="24"/>
-                <w:szCs w:val="24"/>
-              </w:rPr>
-            </w:pPr>
-            <w:r>
-              <w:rPr>
-                <w:i/>
-                <w:sz w:val="24"/>
-                <w:szCs w:val="24"/>
-              </w:rPr>
-              <w:t>Decorations used in the levels</w:t>
-            </w:r>
-          </w:p>
-        </w:tc>
-      </w:tr>
-      <w:tr>
-        <w:tc>
-          <w:tcPr>
-            <w:tcW w:w="3357" w:type="dxa"/>
-            <w:vAlign w:val="center"/>
-          </w:tcPr>
-          <w:p>
-            <w:pPr>
-              <w:pStyle w:val="ListParagraph"/>
-              <w:ind w:left="0"/>
-              <w:rPr>
-                <w:i/>
-                <w:sz w:val="24"/>
-                <w:szCs w:val="24"/>
-              </w:rPr>
-            </w:pPr>
-            <w:proofErr w:type="spellStart"/>
-            <w:r>
-              <w:rPr>
-                <w:i/>
-                <w:sz w:val="24"/>
-                <w:szCs w:val="24"/>
-              </w:rPr>
-              <w:t>castleLeft</w:t>
-            </w:r>
-            <w:proofErr w:type="spellEnd"/>
-            <w:r>
-              <w:rPr>
-                <w:i/>
-                <w:sz w:val="24"/>
-                <w:szCs w:val="24"/>
-              </w:rPr>
-              <w:t xml:space="preserve"> / </w:t>
-            </w:r>
-            <w:proofErr w:type="spellStart"/>
-            <w:r>
-              <w:rPr>
-                <w:i/>
-                <w:sz w:val="24"/>
-                <w:szCs w:val="24"/>
-              </w:rPr>
-              <w:t>castleMid</w:t>
-            </w:r>
-            <w:proofErr w:type="spellEnd"/>
-            <w:r>
-              <w:rPr>
-                <w:i/>
-                <w:sz w:val="24"/>
-                <w:szCs w:val="24"/>
-              </w:rPr>
-              <w:t xml:space="preserve"> / </w:t>
-            </w:r>
-            <w:proofErr w:type="spellStart"/>
-            <w:r>
-              <w:rPr>
-                <w:i/>
-                <w:sz w:val="24"/>
-                <w:szCs w:val="24"/>
-              </w:rPr>
-              <w:t>castleRight</w:t>
-            </w:r>
-            <w:proofErr w:type="spellEnd"/>
-          </w:p>
-        </w:tc>
-        <w:tc>
-          <w:tcPr>
-            <w:tcW w:w="3755" w:type="dxa"/>
-            <w:vAlign w:val="center"/>
-          </w:tcPr>
-          <w:p>
-            <w:pPr>
-              <w:pStyle w:val="ListParagraph"/>
-              <w:ind w:left="0"/>
-              <w:jc w:val="center"/>
-              <w:rPr>
-                <w:i/>
-                <w:sz w:val="24"/>
-                <w:szCs w:val="24"/>
-              </w:rPr>
-            </w:pPr>
             <w:r>
               <w:rPr>
                 <w:i/>
@@ -4519,10 +4498,10 @@
                 <w:lang w:eastAsia="en-CA"/>
               </w:rPr>
               <w:drawing>
-                <wp:inline distT="0" distB="0" distL="0" distR="0" wp14:anchorId="793A50F7" wp14:editId="4D40FE0E">
+                <wp:inline distT="0" distB="0" distL="0" distR="0" wp14:anchorId="5E891EBA" wp14:editId="4D6CA09C">
                   <wp:extent cx="540000" cy="540000"/>
                   <wp:effectExtent l="0" t="0" r="0" b="0"/>
-                  <wp:docPr id="10" name="Picture 10" descr="F:\OWL (+Centennial)\2016 Centennial\COMP305 - Game Programming\COMP305 Assignment 2\Assets\Sprites\tiles\castleLeft.png"/>
+                  <wp:docPr id="6" name="Picture 6" descr="F:\OWL (+Centennial)\2016 Centennial\COMP305 - Game Programming\COMP305 Assignment 2\Assets\Sprites\decorations\plant.png"/>
                   <wp:cNvGraphicFramePr>
                     <a:graphicFrameLocks xmlns:a="http://schemas.openxmlformats.org/drawingml/2006/main" noChangeAspect="1"/>
                   </wp:cNvGraphicFramePr>
@@ -4530,7 +4509,7 @@
                     <a:graphicData uri="http://schemas.openxmlformats.org/drawingml/2006/picture">
                       <pic:pic xmlns:pic="http://schemas.openxmlformats.org/drawingml/2006/picture">
                         <pic:nvPicPr>
-                          <pic:cNvPr id="0" name="Picture 6" descr="F:\OWL (+Centennial)\2016 Centennial\COMP305 - Game Programming\COMP305 Assignment 2\Assets\Sprites\tiles\castleLeft.png"/>
+                          <pic:cNvPr id="0" name="Picture 4" descr="F:\OWL (+Centennial)\2016 Centennial\COMP305 - Game Programming\COMP305 Assignment 2\Assets\Sprites\decorations\plant.png"/>
                           <pic:cNvPicPr>
                             <a:picLocks noChangeAspect="1" noChangeArrowheads="1"/>
                           </pic:cNvPicPr>
@@ -4576,10 +4555,10 @@
                 <w:lang w:eastAsia="en-CA"/>
               </w:rPr>
               <w:drawing>
-                <wp:inline distT="0" distB="0" distL="0" distR="0" wp14:anchorId="515F2F55" wp14:editId="4BA7BE53">
+                <wp:inline distT="0" distB="0" distL="0" distR="0" wp14:anchorId="5B5A4EBF" wp14:editId="328BD991">
                   <wp:extent cx="540000" cy="540000"/>
                   <wp:effectExtent l="0" t="0" r="0" b="0"/>
-                  <wp:docPr id="11" name="Picture 11" descr="F:\OWL (+Centennial)\2016 Centennial\COMP305 - Game Programming\COMP305 Assignment 2\Assets\Sprites\tiles\castleMid.png"/>
+                  <wp:docPr id="5" name="Picture 5" descr="F:\OWL (+Centennial)\2016 Centennial\COMP305 - Game Programming\COMP305 Assignment 2\Assets\Sprites\decorations\plantPurple.png"/>
                   <wp:cNvGraphicFramePr>
                     <a:graphicFrameLocks xmlns:a="http://schemas.openxmlformats.org/drawingml/2006/main" noChangeAspect="1"/>
                   </wp:cNvGraphicFramePr>
@@ -4587,7 +4566,7 @@
                     <a:graphicData uri="http://schemas.openxmlformats.org/drawingml/2006/picture">
                       <pic:pic xmlns:pic="http://schemas.openxmlformats.org/drawingml/2006/picture">
                         <pic:nvPicPr>
-                          <pic:cNvPr id="0" name="Picture 7" descr="F:\OWL (+Centennial)\2016 Centennial\COMP305 - Game Programming\COMP305 Assignment 2\Assets\Sprites\tiles\castleMid.png"/>
+                          <pic:cNvPr id="0" name="Picture 3" descr="F:\OWL (+Centennial)\2016 Centennial\COMP305 - Game Programming\COMP305 Assignment 2\Assets\Sprites\decorations\plantPurple.png"/>
                           <pic:cNvPicPr>
                             <a:picLocks noChangeAspect="1" noChangeArrowheads="1"/>
                           </pic:cNvPicPr>
@@ -4633,10 +4612,10 @@
                 <w:lang w:eastAsia="en-CA"/>
               </w:rPr>
               <w:drawing>
-                <wp:inline distT="0" distB="0" distL="0" distR="0" wp14:anchorId="7D3D45F3" wp14:editId="32B16647">
+                <wp:inline distT="0" distB="0" distL="0" distR="0">
                   <wp:extent cx="540000" cy="540000"/>
                   <wp:effectExtent l="0" t="0" r="0" b="0"/>
-                  <wp:docPr id="7" name="Picture 7" descr="F:\OWL (+Centennial)\2016 Centennial\COMP305 - Game Programming\COMP305 Assignment 2\Assets\Sprites\tiles\castleRight.png"/>
+                  <wp:docPr id="68" name="Picture 68" descr="C:\Users\User\AppData\Local\Microsoft\Windows\INetCache\Content.Word\rock.png"/>
                   <wp:cNvGraphicFramePr>
                     <a:graphicFrameLocks xmlns:a="http://schemas.openxmlformats.org/drawingml/2006/main" noChangeAspect="1"/>
                   </wp:cNvGraphicFramePr>
@@ -4644,7 +4623,7 @@
                     <a:graphicData uri="http://schemas.openxmlformats.org/drawingml/2006/picture">
                       <pic:pic xmlns:pic="http://schemas.openxmlformats.org/drawingml/2006/picture">
                         <pic:nvPicPr>
-                          <pic:cNvPr id="0" name="Picture 5" descr="F:\OWL (+Centennial)\2016 Centennial\COMP305 - Game Programming\COMP305 Assignment 2\Assets\Sprites\tiles\castleRight.png"/>
+                          <pic:cNvPr id="0" name="Picture 78" descr="C:\Users\User\AppData\Local\Microsoft\Windows\INetCache\Content.Word\rock.png"/>
                           <pic:cNvPicPr>
                             <a:picLocks noChangeAspect="1" noChangeArrowheads="1"/>
                           </pic:cNvPicPr>
@@ -4691,6 +4670,7 @@
           <w:p>
             <w:pPr>
               <w:pStyle w:val="ListParagraph"/>
+              <w:spacing w:line="276" w:lineRule="auto"/>
               <w:ind w:left="0"/>
               <w:rPr>
                 <w:i/>
@@ -4704,7 +4684,7 @@
                 <w:sz w:val="24"/>
                 <w:szCs w:val="24"/>
               </w:rPr>
-              <w:t>Used to create stone platforms</w:t>
+              <w:t>Decorations used in the levels</w:t>
             </w:r>
           </w:p>
         </w:tc>
@@ -4725,34 +4705,14 @@
                 <w:szCs w:val="24"/>
               </w:rPr>
             </w:pPr>
-            <w:proofErr w:type="spellStart"/>
-            <w:r>
-              <w:rPr>
-                <w:i/>
-                <w:sz w:val="24"/>
-                <w:szCs w:val="24"/>
-              </w:rPr>
-              <w:t>door_closedMid</w:t>
-            </w:r>
-            <w:proofErr w:type="spellEnd"/>
-            <w:r>
-              <w:rPr>
-                <w:i/>
-                <w:sz w:val="24"/>
-                <w:szCs w:val="24"/>
-              </w:rPr>
-              <w:t xml:space="preserve"> / </w:t>
-            </w:r>
-            <w:proofErr w:type="spellStart"/>
-            <w:r>
-              <w:rPr>
-                <w:i/>
-                <w:sz w:val="24"/>
-                <w:szCs w:val="24"/>
-              </w:rPr>
-              <w:t>doorClosedTop</w:t>
-            </w:r>
-            <w:proofErr w:type="spellEnd"/>
+            <w:r>
+              <w:rPr>
+                <w:i/>
+                <w:sz w:val="24"/>
+                <w:szCs w:val="24"/>
+              </w:rPr>
+              <w:t>castleLeft / castleMid / castleRight</w:t>
+            </w:r>
           </w:p>
         </w:tc>
         <w:tc>
@@ -4780,10 +4740,10 @@
                 <w:lang w:eastAsia="en-CA"/>
               </w:rPr>
               <w:drawing>
-                <wp:inline distT="0" distB="0" distL="0" distR="0" wp14:anchorId="5AAD73F4" wp14:editId="4B464064">
+                <wp:inline distT="0" distB="0" distL="0" distR="0" wp14:anchorId="3A2663E5" wp14:editId="6DD32852">
                   <wp:extent cx="540000" cy="540000"/>
                   <wp:effectExtent l="0" t="0" r="0" b="0"/>
-                  <wp:docPr id="13" name="Picture 13" descr="F:\OWL (+Centennial)\2016 Centennial\COMP305 - Game Programming\COMP305 Assignment 2\Assets\Sprites\tiles\door_closedMid.png"/>
+                  <wp:docPr id="10" name="Picture 10" descr="F:\OWL (+Centennial)\2016 Centennial\COMP305 - Game Programming\COMP305 Assignment 2\Assets\Sprites\tiles\castleLeft.png"/>
                   <wp:cNvGraphicFramePr>
                     <a:graphicFrameLocks xmlns:a="http://schemas.openxmlformats.org/drawingml/2006/main" noChangeAspect="1"/>
                   </wp:cNvGraphicFramePr>
@@ -4791,7 +4751,7 @@
                     <a:graphicData uri="http://schemas.openxmlformats.org/drawingml/2006/picture">
                       <pic:pic xmlns:pic="http://schemas.openxmlformats.org/drawingml/2006/picture">
                         <pic:nvPicPr>
-                          <pic:cNvPr id="0" name="Picture 9" descr="F:\OWL (+Centennial)\2016 Centennial\COMP305 - Game Programming\COMP305 Assignment 2\Assets\Sprites\tiles\door_closedMid.png"/>
+                          <pic:cNvPr id="0" name="Picture 6" descr="F:\OWL (+Centennial)\2016 Centennial\COMP305 - Game Programming\COMP305 Assignment 2\Assets\Sprites\tiles\castleLeft.png"/>
                           <pic:cNvPicPr>
                             <a:picLocks noChangeAspect="1" noChangeArrowheads="1"/>
                           </pic:cNvPicPr>
@@ -4837,10 +4797,10 @@
                 <w:lang w:eastAsia="en-CA"/>
               </w:rPr>
               <w:drawing>
-                <wp:inline distT="0" distB="0" distL="0" distR="0" wp14:anchorId="6121139E" wp14:editId="4CFA85B1">
+                <wp:inline distT="0" distB="0" distL="0" distR="0" wp14:anchorId="58BED3B7" wp14:editId="2BCCEC1F">
                   <wp:extent cx="540000" cy="540000"/>
                   <wp:effectExtent l="0" t="0" r="0" b="0"/>
-                  <wp:docPr id="12" name="Picture 12" descr="F:\OWL (+Centennial)\2016 Centennial\COMP305 - Game Programming\COMP305 Assignment 2\Assets\Sprites\tiles\door_closedTop.png"/>
+                  <wp:docPr id="11" name="Picture 11" descr="F:\OWL (+Centennial)\2016 Centennial\COMP305 - Game Programming\COMP305 Assignment 2\Assets\Sprites\tiles\castleMid.png"/>
                   <wp:cNvGraphicFramePr>
                     <a:graphicFrameLocks xmlns:a="http://schemas.openxmlformats.org/drawingml/2006/main" noChangeAspect="1"/>
                   </wp:cNvGraphicFramePr>
@@ -4848,7 +4808,7 @@
                     <a:graphicData uri="http://schemas.openxmlformats.org/drawingml/2006/picture">
                       <pic:pic xmlns:pic="http://schemas.openxmlformats.org/drawingml/2006/picture">
                         <pic:nvPicPr>
-                          <pic:cNvPr id="0" name="Picture 8" descr="F:\OWL (+Centennial)\2016 Centennial\COMP305 - Game Programming\COMP305 Assignment 2\Assets\Sprites\tiles\door_closedTop.png"/>
+                          <pic:cNvPr id="0" name="Picture 7" descr="F:\OWL (+Centennial)\2016 Centennial\COMP305 - Game Programming\COMP305 Assignment 2\Assets\Sprites\tiles\castleMid.png"/>
                           <pic:cNvPicPr>
                             <a:picLocks noChangeAspect="1" noChangeArrowheads="1"/>
                           </pic:cNvPicPr>
@@ -4885,96 +4845,6 @@
                 </wp:inline>
               </w:drawing>
             </w:r>
-          </w:p>
-        </w:tc>
-        <w:tc>
-          <w:tcPr>
-            <w:tcW w:w="0" w:type="auto"/>
-            <w:vAlign w:val="center"/>
-          </w:tcPr>
-          <w:p>
-            <w:pPr>
-              <w:pStyle w:val="ListParagraph"/>
-              <w:ind w:left="0"/>
-              <w:rPr>
-                <w:i/>
-                <w:sz w:val="24"/>
-                <w:szCs w:val="24"/>
-              </w:rPr>
-            </w:pPr>
-            <w:r>
-              <w:rPr>
-                <w:i/>
-                <w:sz w:val="24"/>
-                <w:szCs w:val="24"/>
-              </w:rPr>
-              <w:t>Locked door</w:t>
-            </w:r>
-          </w:p>
-        </w:tc>
-      </w:tr>
-      <w:tr>
-        <w:tc>
-          <w:tcPr>
-            <w:tcW w:w="3357" w:type="dxa"/>
-            <w:vAlign w:val="center"/>
-          </w:tcPr>
-          <w:p>
-            <w:pPr>
-              <w:pStyle w:val="ListParagraph"/>
-              <w:ind w:left="0"/>
-              <w:rPr>
-                <w:i/>
-                <w:sz w:val="24"/>
-                <w:szCs w:val="24"/>
-              </w:rPr>
-            </w:pPr>
-            <w:proofErr w:type="spellStart"/>
-            <w:r>
-              <w:rPr>
-                <w:i/>
-                <w:sz w:val="24"/>
-                <w:szCs w:val="24"/>
-              </w:rPr>
-              <w:t>door_openMid</w:t>
-            </w:r>
-            <w:proofErr w:type="spellEnd"/>
-            <w:r>
-              <w:rPr>
-                <w:i/>
-                <w:sz w:val="24"/>
-                <w:szCs w:val="24"/>
-              </w:rPr>
-              <w:t xml:space="preserve"> / </w:t>
-            </w:r>
-            <w:proofErr w:type="spellStart"/>
-            <w:r>
-              <w:rPr>
-                <w:i/>
-                <w:sz w:val="24"/>
-                <w:szCs w:val="24"/>
-              </w:rPr>
-              <w:t>door_openTop</w:t>
-            </w:r>
-            <w:proofErr w:type="spellEnd"/>
-          </w:p>
-        </w:tc>
-        <w:tc>
-          <w:tcPr>
-            <w:tcW w:w="3755" w:type="dxa"/>
-            <w:vAlign w:val="center"/>
-          </w:tcPr>
-          <w:p>
-            <w:pPr>
-              <w:pStyle w:val="ListParagraph"/>
-              <w:ind w:left="0"/>
-              <w:jc w:val="center"/>
-              <w:rPr>
-                <w:i/>
-                <w:sz w:val="24"/>
-                <w:szCs w:val="24"/>
-              </w:rPr>
-            </w:pPr>
             <w:r>
               <w:rPr>
                 <w:i/>
@@ -4984,10 +4854,10 @@
                 <w:lang w:eastAsia="en-CA"/>
               </w:rPr>
               <w:drawing>
-                <wp:inline distT="0" distB="0" distL="0" distR="0" wp14:anchorId="41E7A35A" wp14:editId="6E729B8B">
+                <wp:inline distT="0" distB="0" distL="0" distR="0" wp14:anchorId="6F8B3687" wp14:editId="4AB7CE01">
                   <wp:extent cx="540000" cy="540000"/>
                   <wp:effectExtent l="0" t="0" r="0" b="0"/>
-                  <wp:docPr id="15" name="Picture 15" descr="F:\OWL (+Centennial)\2016 Centennial\COMP305 - Game Programming\COMP305 Assignment 2\Assets\Sprites\tiles\door_openMid.png"/>
+                  <wp:docPr id="7" name="Picture 7" descr="F:\OWL (+Centennial)\2016 Centennial\COMP305 - Game Programming\COMP305 Assignment 2\Assets\Sprites\tiles\castleRight.png"/>
                   <wp:cNvGraphicFramePr>
                     <a:graphicFrameLocks xmlns:a="http://schemas.openxmlformats.org/drawingml/2006/main" noChangeAspect="1"/>
                   </wp:cNvGraphicFramePr>
@@ -4995,7 +4865,7 @@
                     <a:graphicData uri="http://schemas.openxmlformats.org/drawingml/2006/picture">
                       <pic:pic xmlns:pic="http://schemas.openxmlformats.org/drawingml/2006/picture">
                         <pic:nvPicPr>
-                          <pic:cNvPr id="0" name="Picture 11" descr="F:\OWL (+Centennial)\2016 Centennial\COMP305 - Game Programming\COMP305 Assignment 2\Assets\Sprites\tiles\door_openMid.png"/>
+                          <pic:cNvPr id="0" name="Picture 5" descr="F:\OWL (+Centennial)\2016 Centennial\COMP305 - Game Programming\COMP305 Assignment 2\Assets\Sprites\tiles\castleRight.png"/>
                           <pic:cNvPicPr>
                             <a:picLocks noChangeAspect="1" noChangeArrowheads="1"/>
                           </pic:cNvPicPr>
@@ -5032,6 +4902,76 @@
                 </wp:inline>
               </w:drawing>
             </w:r>
+          </w:p>
+        </w:tc>
+        <w:tc>
+          <w:tcPr>
+            <w:tcW w:w="0" w:type="auto"/>
+            <w:vAlign w:val="center"/>
+          </w:tcPr>
+          <w:p>
+            <w:pPr>
+              <w:pStyle w:val="ListParagraph"/>
+              <w:ind w:left="0"/>
+              <w:rPr>
+                <w:i/>
+                <w:sz w:val="24"/>
+                <w:szCs w:val="24"/>
+              </w:rPr>
+            </w:pPr>
+            <w:r>
+              <w:rPr>
+                <w:i/>
+                <w:sz w:val="24"/>
+                <w:szCs w:val="24"/>
+              </w:rPr>
+              <w:t>Used to create stone platforms</w:t>
+            </w:r>
+          </w:p>
+        </w:tc>
+      </w:tr>
+      <w:tr>
+        <w:tc>
+          <w:tcPr>
+            <w:tcW w:w="3357" w:type="dxa"/>
+            <w:vAlign w:val="center"/>
+          </w:tcPr>
+          <w:p>
+            <w:pPr>
+              <w:pStyle w:val="ListParagraph"/>
+              <w:ind w:left="0"/>
+              <w:rPr>
+                <w:i/>
+                <w:sz w:val="24"/>
+                <w:szCs w:val="24"/>
+              </w:rPr>
+            </w:pPr>
+            <w:r>
+              <w:rPr>
+                <w:i/>
+                <w:sz w:val="24"/>
+                <w:szCs w:val="24"/>
+              </w:rPr>
+              <w:t>door_closedMid / doorClosedTop</w:t>
+            </w:r>
+          </w:p>
+        </w:tc>
+        <w:tc>
+          <w:tcPr>
+            <w:tcW w:w="3755" w:type="dxa"/>
+            <w:vAlign w:val="center"/>
+          </w:tcPr>
+          <w:p>
+            <w:pPr>
+              <w:pStyle w:val="ListParagraph"/>
+              <w:ind w:left="0"/>
+              <w:jc w:val="center"/>
+              <w:rPr>
+                <w:i/>
+                <w:sz w:val="24"/>
+                <w:szCs w:val="24"/>
+              </w:rPr>
+            </w:pPr>
             <w:r>
               <w:rPr>
                 <w:i/>
@@ -5041,10 +4981,10 @@
                 <w:lang w:eastAsia="en-CA"/>
               </w:rPr>
               <w:drawing>
-                <wp:inline distT="0" distB="0" distL="0" distR="0" wp14:anchorId="3DC61A42" wp14:editId="73EA2C11">
+                <wp:inline distT="0" distB="0" distL="0" distR="0" wp14:anchorId="0866EB09" wp14:editId="6F53769B">
                   <wp:extent cx="540000" cy="540000"/>
                   <wp:effectExtent l="0" t="0" r="0" b="0"/>
-                  <wp:docPr id="14" name="Picture 14" descr="F:\OWL (+Centennial)\2016 Centennial\COMP305 - Game Programming\COMP305 Assignment 2\Assets\Sprites\tiles\door_openTop.png"/>
+                  <wp:docPr id="13" name="Picture 13" descr="F:\OWL (+Centennial)\2016 Centennial\COMP305 - Game Programming\COMP305 Assignment 2\Assets\Sprites\tiles\door_closedMid.png"/>
                   <wp:cNvGraphicFramePr>
                     <a:graphicFrameLocks xmlns:a="http://schemas.openxmlformats.org/drawingml/2006/main" noChangeAspect="1"/>
                   </wp:cNvGraphicFramePr>
@@ -5052,7 +4992,7 @@
                     <a:graphicData uri="http://schemas.openxmlformats.org/drawingml/2006/picture">
                       <pic:pic xmlns:pic="http://schemas.openxmlformats.org/drawingml/2006/picture">
                         <pic:nvPicPr>
-                          <pic:cNvPr id="0" name="Picture 10" descr="F:\OWL (+Centennial)\2016 Centennial\COMP305 - Game Programming\COMP305 Assignment 2\Assets\Sprites\tiles\door_openTop.png"/>
+                          <pic:cNvPr id="0" name="Picture 9" descr="F:\OWL (+Centennial)\2016 Centennial\COMP305 - Game Programming\COMP305 Assignment 2\Assets\Sprites\tiles\door_closedMid.png"/>
                           <pic:cNvPicPr>
                             <a:picLocks noChangeAspect="1" noChangeArrowheads="1"/>
                           </pic:cNvPicPr>
@@ -5089,97 +5029,6 @@
                 </wp:inline>
               </w:drawing>
             </w:r>
-          </w:p>
-        </w:tc>
-        <w:tc>
-          <w:tcPr>
-            <w:tcW w:w="0" w:type="auto"/>
-            <w:vAlign w:val="center"/>
-          </w:tcPr>
-          <w:p>
-            <w:pPr>
-              <w:pStyle w:val="ListParagraph"/>
-              <w:ind w:left="0"/>
-              <w:rPr>
-                <w:i/>
-                <w:sz w:val="24"/>
-                <w:szCs w:val="24"/>
-              </w:rPr>
-            </w:pPr>
-            <w:r>
-              <w:rPr>
-                <w:i/>
-                <w:sz w:val="24"/>
-                <w:szCs w:val="24"/>
-              </w:rPr>
-              <w:t>Open door to reach</w:t>
-            </w:r>
-          </w:p>
-        </w:tc>
-      </w:tr>
-      <w:tr>
-        <w:tc>
-          <w:tcPr>
-            <w:tcW w:w="3357" w:type="dxa"/>
-            <w:vAlign w:val="center"/>
-          </w:tcPr>
-          <w:p>
-            <w:pPr>
-              <w:pStyle w:val="ListParagraph"/>
-              <w:spacing w:line="276" w:lineRule="auto"/>
-              <w:ind w:left="0"/>
-              <w:rPr>
-                <w:i/>
-                <w:sz w:val="24"/>
-                <w:szCs w:val="24"/>
-              </w:rPr>
-            </w:pPr>
-            <w:proofErr w:type="spellStart"/>
-            <w:r>
-              <w:rPr>
-                <w:i/>
-                <w:sz w:val="24"/>
-                <w:szCs w:val="24"/>
-              </w:rPr>
-              <w:t>flagBlue</w:t>
-            </w:r>
-            <w:proofErr w:type="spellEnd"/>
-            <w:r>
-              <w:rPr>
-                <w:i/>
-                <w:sz w:val="24"/>
-                <w:szCs w:val="24"/>
-              </w:rPr>
-              <w:t xml:space="preserve"> / flagBlue2 / </w:t>
-            </w:r>
-            <w:proofErr w:type="spellStart"/>
-            <w:r>
-              <w:rPr>
-                <w:i/>
-                <w:sz w:val="24"/>
-                <w:szCs w:val="24"/>
-              </w:rPr>
-              <w:t>flagBlueHanging</w:t>
-            </w:r>
-            <w:proofErr w:type="spellEnd"/>
-          </w:p>
-        </w:tc>
-        <w:tc>
-          <w:tcPr>
-            <w:tcW w:w="3755" w:type="dxa"/>
-            <w:vAlign w:val="center"/>
-          </w:tcPr>
-          <w:p>
-            <w:pPr>
-              <w:pStyle w:val="ListParagraph"/>
-              <w:ind w:left="0"/>
-              <w:jc w:val="center"/>
-              <w:rPr>
-                <w:i/>
-                <w:sz w:val="24"/>
-                <w:szCs w:val="24"/>
-              </w:rPr>
-            </w:pPr>
             <w:r>
               <w:rPr>
                 <w:i/>
@@ -5189,10 +5038,10 @@
                 <w:lang w:eastAsia="en-CA"/>
               </w:rPr>
               <w:drawing>
-                <wp:inline distT="0" distB="0" distL="0" distR="0" wp14:anchorId="79A97D10" wp14:editId="762FB66F">
+                <wp:inline distT="0" distB="0" distL="0" distR="0" wp14:anchorId="6FFA1D4E" wp14:editId="6943230F">
                   <wp:extent cx="540000" cy="540000"/>
                   <wp:effectExtent l="0" t="0" r="0" b="0"/>
-                  <wp:docPr id="17" name="Picture 17" descr="F:\OWL (+Centennial)\2016 Centennial\COMP305 - Game Programming\COMP305 Assignment 2\Assets\Sprites\flags\flagBlue.png"/>
+                  <wp:docPr id="12" name="Picture 12" descr="F:\OWL (+Centennial)\2016 Centennial\COMP305 - Game Programming\COMP305 Assignment 2\Assets\Sprites\tiles\door_closedTop.png"/>
                   <wp:cNvGraphicFramePr>
                     <a:graphicFrameLocks xmlns:a="http://schemas.openxmlformats.org/drawingml/2006/main" noChangeAspect="1"/>
                   </wp:cNvGraphicFramePr>
@@ -5200,7 +5049,7 @@
                     <a:graphicData uri="http://schemas.openxmlformats.org/drawingml/2006/picture">
                       <pic:pic xmlns:pic="http://schemas.openxmlformats.org/drawingml/2006/picture">
                         <pic:nvPicPr>
-                          <pic:cNvPr id="0" name="Picture 13" descr="F:\OWL (+Centennial)\2016 Centennial\COMP305 - Game Programming\COMP305 Assignment 2\Assets\Sprites\flags\flagBlue.png"/>
+                          <pic:cNvPr id="0" name="Picture 8" descr="F:\OWL (+Centennial)\2016 Centennial\COMP305 - Game Programming\COMP305 Assignment 2\Assets\Sprites\tiles\door_closedTop.png"/>
                           <pic:cNvPicPr>
                             <a:picLocks noChangeAspect="1" noChangeArrowheads="1"/>
                           </pic:cNvPicPr>
@@ -5237,6 +5086,77 @@
                 </wp:inline>
               </w:drawing>
             </w:r>
+          </w:p>
+        </w:tc>
+        <w:tc>
+          <w:tcPr>
+            <w:tcW w:w="0" w:type="auto"/>
+            <w:vAlign w:val="center"/>
+          </w:tcPr>
+          <w:p>
+            <w:pPr>
+              <w:pStyle w:val="ListParagraph"/>
+              <w:ind w:left="0"/>
+              <w:rPr>
+                <w:i/>
+                <w:sz w:val="24"/>
+                <w:szCs w:val="24"/>
+              </w:rPr>
+            </w:pPr>
+            <w:r>
+              <w:rPr>
+                <w:i/>
+                <w:sz w:val="24"/>
+                <w:szCs w:val="24"/>
+              </w:rPr>
+              <w:t>Locked door</w:t>
+            </w:r>
+          </w:p>
+        </w:tc>
+      </w:tr>
+      <w:tr>
+        <w:tc>
+          <w:tcPr>
+            <w:tcW w:w="3357" w:type="dxa"/>
+            <w:vAlign w:val="center"/>
+          </w:tcPr>
+          <w:p>
+            <w:pPr>
+              <w:pStyle w:val="ListParagraph"/>
+              <w:ind w:left="0"/>
+              <w:rPr>
+                <w:i/>
+                <w:sz w:val="24"/>
+                <w:szCs w:val="24"/>
+              </w:rPr>
+            </w:pPr>
+            <w:r>
+              <w:rPr>
+                <w:i/>
+                <w:sz w:val="24"/>
+                <w:szCs w:val="24"/>
+              </w:rPr>
+              <w:lastRenderedPageBreak/>
+              <w:t>door_openMid / door_openTop</w:t>
+            </w:r>
+          </w:p>
+        </w:tc>
+        <w:tc>
+          <w:tcPr>
+            <w:tcW w:w="3755" w:type="dxa"/>
+            <w:vAlign w:val="center"/>
+          </w:tcPr>
+          <w:p>
+            <w:pPr>
+              <w:pStyle w:val="ListParagraph"/>
+              <w:ind w:left="0"/>
+              <w:jc w:val="center"/>
+              <w:rPr>
+                <w:i/>
+                <w:sz w:val="24"/>
+                <w:szCs w:val="24"/>
+              </w:rPr>
+            </w:pPr>
             <w:r>
               <w:rPr>
                 <w:i/>
@@ -5246,10 +5166,10 @@
                 <w:lang w:eastAsia="en-CA"/>
               </w:rPr>
               <w:drawing>
-                <wp:inline distT="0" distB="0" distL="0" distR="0" wp14:anchorId="1F76C89F" wp14:editId="2AFB3ED3">
+                <wp:inline distT="0" distB="0" distL="0" distR="0" wp14:anchorId="4FA4DBAD" wp14:editId="028C64E7">
                   <wp:extent cx="540000" cy="540000"/>
                   <wp:effectExtent l="0" t="0" r="0" b="0"/>
-                  <wp:docPr id="18" name="Picture 18" descr="F:\OWL (+Centennial)\2016 Centennial\COMP305 - Game Programming\COMP305 Assignment 2\Assets\Sprites\flags\flagBlue2.png"/>
+                  <wp:docPr id="15" name="Picture 15" descr="F:\OWL (+Centennial)\2016 Centennial\COMP305 - Game Programming\COMP305 Assignment 2\Assets\Sprites\tiles\door_openMid.png"/>
                   <wp:cNvGraphicFramePr>
                     <a:graphicFrameLocks xmlns:a="http://schemas.openxmlformats.org/drawingml/2006/main" noChangeAspect="1"/>
                   </wp:cNvGraphicFramePr>
@@ -5257,7 +5177,7 @@
                     <a:graphicData uri="http://schemas.openxmlformats.org/drawingml/2006/picture">
                       <pic:pic xmlns:pic="http://schemas.openxmlformats.org/drawingml/2006/picture">
                         <pic:nvPicPr>
-                          <pic:cNvPr id="0" name="Picture 14" descr="F:\OWL (+Centennial)\2016 Centennial\COMP305 - Game Programming\COMP305 Assignment 2\Assets\Sprites\flags\flagBlue2.png"/>
+                          <pic:cNvPr id="0" name="Picture 11" descr="F:\OWL (+Centennial)\2016 Centennial\COMP305 - Game Programming\COMP305 Assignment 2\Assets\Sprites\tiles\door_openMid.png"/>
                           <pic:cNvPicPr>
                             <a:picLocks noChangeAspect="1" noChangeArrowheads="1"/>
                           </pic:cNvPicPr>
@@ -5303,10 +5223,10 @@
                 <w:lang w:eastAsia="en-CA"/>
               </w:rPr>
               <w:drawing>
-                <wp:inline distT="0" distB="0" distL="0" distR="0" wp14:anchorId="03A5EDF0" wp14:editId="0FA5B608">
+                <wp:inline distT="0" distB="0" distL="0" distR="0" wp14:anchorId="5F07985B" wp14:editId="416CBBDE">
                   <wp:extent cx="540000" cy="540000"/>
                   <wp:effectExtent l="0" t="0" r="0" b="0"/>
-                  <wp:docPr id="16" name="Picture 16" descr="F:\OWL (+Centennial)\2016 Centennial\COMP305 - Game Programming\COMP305 Assignment 2\Assets\Sprites\flags\flagBlueHanging.png"/>
+                  <wp:docPr id="14" name="Picture 14" descr="F:\OWL (+Centennial)\2016 Centennial\COMP305 - Game Programming\COMP305 Assignment 2\Assets\Sprites\tiles\door_openTop.png"/>
                   <wp:cNvGraphicFramePr>
                     <a:graphicFrameLocks xmlns:a="http://schemas.openxmlformats.org/drawingml/2006/main" noChangeAspect="1"/>
                   </wp:cNvGraphicFramePr>
@@ -5314,7 +5234,7 @@
                     <a:graphicData uri="http://schemas.openxmlformats.org/drawingml/2006/picture">
                       <pic:pic xmlns:pic="http://schemas.openxmlformats.org/drawingml/2006/picture">
                         <pic:nvPicPr>
-                          <pic:cNvPr id="0" name="Picture 12" descr="F:\OWL (+Centennial)\2016 Centennial\COMP305 - Game Programming\COMP305 Assignment 2\Assets\Sprites\flags\flagBlueHanging.png"/>
+                          <pic:cNvPr id="0" name="Picture 10" descr="F:\OWL (+Centennial)\2016 Centennial\COMP305 - Game Programming\COMP305 Assignment 2\Assets\Sprites\tiles\door_openTop.png"/>
                           <pic:cNvPicPr>
                             <a:picLocks noChangeAspect="1" noChangeArrowheads="1"/>
                           </pic:cNvPicPr>
@@ -5361,7 +5281,6 @@
           <w:p>
             <w:pPr>
               <w:pStyle w:val="ListParagraph"/>
-              <w:spacing w:line="276" w:lineRule="auto"/>
               <w:ind w:left="0"/>
               <w:rPr>
                 <w:i/>
@@ -5375,31 +5294,7 @@
                 <w:sz w:val="24"/>
                 <w:szCs w:val="24"/>
               </w:rPr>
-              <w:t xml:space="preserve">Checkpoint </w:t>
-            </w:r>
-            <w:r>
-              <w:rPr>
-                <w:i/>
-                <w:sz w:val="24"/>
-                <w:szCs w:val="24"/>
-              </w:rPr>
-              <w:t>(animated</w:t>
-            </w:r>
-            <w:r>
-              <w:rPr>
-                <w:i/>
-                <w:sz w:val="24"/>
-                <w:szCs w:val="24"/>
-              </w:rPr>
-              <w:t>, static</w:t>
-            </w:r>
-            <w:r>
-              <w:rPr>
-                <w:i/>
-                <w:sz w:val="24"/>
-                <w:szCs w:val="24"/>
-              </w:rPr>
-              <w:t>)</w:t>
+              <w:t>Open door to reach</w:t>
             </w:r>
           </w:p>
         </w:tc>
@@ -5427,8 +5322,7 @@
                 <w:sz w:val="24"/>
                 <w:szCs w:val="24"/>
               </w:rPr>
-              <w:lastRenderedPageBreak/>
-              <w:t>flyFly1 / flyFly2</w:t>
+              <w:t>flagBlue / flagBlue2 / flagBlueHanging</w:t>
             </w:r>
           </w:p>
         </w:tc>
@@ -5457,10 +5351,10 @@
                 <w:lang w:eastAsia="en-CA"/>
               </w:rPr>
               <w:drawing>
-                <wp:inline distT="0" distB="0" distL="0" distR="0" wp14:anchorId="6344F9F7" wp14:editId="6836673F">
-                  <wp:extent cx="540000" cy="270000"/>
+                <wp:inline distT="0" distB="0" distL="0" distR="0" wp14:anchorId="03701835" wp14:editId="7E5D5396">
+                  <wp:extent cx="540000" cy="540000"/>
                   <wp:effectExtent l="0" t="0" r="0" b="0"/>
-                  <wp:docPr id="20" name="Picture 20" descr="F:\OWL (+Centennial)\2016 Centennial\COMP305 - Game Programming\COMP305 Assignment 2\Assets\Sprites\enemy\flyFly1.png"/>
+                  <wp:docPr id="17" name="Picture 17" descr="F:\OWL (+Centennial)\2016 Centennial\COMP305 - Game Programming\COMP305 Assignment 2\Assets\Sprites\flags\flagBlue.png"/>
                   <wp:cNvGraphicFramePr>
                     <a:graphicFrameLocks xmlns:a="http://schemas.openxmlformats.org/drawingml/2006/main" noChangeAspect="1"/>
                   </wp:cNvGraphicFramePr>
@@ -5468,7 +5362,7 @@
                     <a:graphicData uri="http://schemas.openxmlformats.org/drawingml/2006/picture">
                       <pic:pic xmlns:pic="http://schemas.openxmlformats.org/drawingml/2006/picture">
                         <pic:nvPicPr>
-                          <pic:cNvPr id="0" name="Picture 16" descr="F:\OWL (+Centennial)\2016 Centennial\COMP305 - Game Programming\COMP305 Assignment 2\Assets\Sprites\enemy\flyFly1.png"/>
+                          <pic:cNvPr id="0" name="Picture 13" descr="F:\OWL (+Centennial)\2016 Centennial\COMP305 - Game Programming\COMP305 Assignment 2\Assets\Sprites\flags\flagBlue.png"/>
                           <pic:cNvPicPr>
                             <a:picLocks noChangeAspect="1" noChangeArrowheads="1"/>
                           </pic:cNvPicPr>
@@ -5489,7 +5383,7 @@
                         <pic:spPr bwMode="auto">
                           <a:xfrm>
                             <a:off x="0" y="0"/>
-                            <a:ext cx="540000" cy="270000"/>
+                            <a:ext cx="540000" cy="540000"/>
                           </a:xfrm>
                           <a:prstGeom prst="rect">
                             <a:avLst/>
@@ -5514,10 +5408,10 @@
                 <w:lang w:eastAsia="en-CA"/>
               </w:rPr>
               <w:drawing>
-                <wp:inline distT="0" distB="0" distL="0" distR="0" wp14:anchorId="0A23D905" wp14:editId="1C495555">
-                  <wp:extent cx="540000" cy="223200"/>
-                  <wp:effectExtent l="0" t="0" r="0" b="5715"/>
-                  <wp:docPr id="19" name="Picture 19" descr="F:\OWL (+Centennial)\2016 Centennial\COMP305 - Game Programming\COMP305 Assignment 2\Assets\Sprites\enemy\flyFly2.png"/>
+                <wp:inline distT="0" distB="0" distL="0" distR="0" wp14:anchorId="5D5C9362" wp14:editId="438EF40A">
+                  <wp:extent cx="540000" cy="540000"/>
+                  <wp:effectExtent l="0" t="0" r="0" b="0"/>
+                  <wp:docPr id="18" name="Picture 18" descr="F:\OWL (+Centennial)\2016 Centennial\COMP305 - Game Programming\COMP305 Assignment 2\Assets\Sprites\flags\flagBlue2.png"/>
                   <wp:cNvGraphicFramePr>
                     <a:graphicFrameLocks xmlns:a="http://schemas.openxmlformats.org/drawingml/2006/main" noChangeAspect="1"/>
                   </wp:cNvGraphicFramePr>
@@ -5525,7 +5419,7 @@
                     <a:graphicData uri="http://schemas.openxmlformats.org/drawingml/2006/picture">
                       <pic:pic xmlns:pic="http://schemas.openxmlformats.org/drawingml/2006/picture">
                         <pic:nvPicPr>
-                          <pic:cNvPr id="0" name="Picture 15" descr="F:\OWL (+Centennial)\2016 Centennial\COMP305 - Game Programming\COMP305 Assignment 2\Assets\Sprites\enemy\flyFly2.png"/>
+                          <pic:cNvPr id="0" name="Picture 14" descr="F:\OWL (+Centennial)\2016 Centennial\COMP305 - Game Programming\COMP305 Assignment 2\Assets\Sprites\flags\flagBlue2.png"/>
                           <pic:cNvPicPr>
                             <a:picLocks noChangeAspect="1" noChangeArrowheads="1"/>
                           </pic:cNvPicPr>
@@ -5546,7 +5440,7 @@
                         <pic:spPr bwMode="auto">
                           <a:xfrm>
                             <a:off x="0" y="0"/>
-                            <a:ext cx="540000" cy="223200"/>
+                            <a:ext cx="540000" cy="540000"/>
                           </a:xfrm>
                           <a:prstGeom prst="rect">
                             <a:avLst/>
@@ -5562,91 +5456,7 @@
                 </wp:inline>
               </w:drawing>
             </w:r>
-          </w:p>
-        </w:tc>
-        <w:tc>
-          <w:tcPr>
-            <w:tcW w:w="0" w:type="auto"/>
-            <w:vAlign w:val="center"/>
-          </w:tcPr>
-          <w:p>
-            <w:pPr>
-              <w:pStyle w:val="ListParagraph"/>
-              <w:spacing w:line="276" w:lineRule="auto"/>
-              <w:ind w:left="0"/>
-              <w:rPr>
-                <w:i/>
-                <w:sz w:val="24"/>
-                <w:szCs w:val="24"/>
-              </w:rPr>
-            </w:pPr>
-            <w:r>
-              <w:rPr>
-                <w:i/>
-                <w:sz w:val="24"/>
-                <w:szCs w:val="24"/>
-              </w:rPr>
-              <w:t>Moving enemy to avoid</w:t>
-            </w:r>
-          </w:p>
-        </w:tc>
-      </w:tr>
-      <w:tr>
-        <w:tc>
-          <w:tcPr>
-            <w:tcW w:w="3357" w:type="dxa"/>
-            <w:vAlign w:val="center"/>
-          </w:tcPr>
-          <w:p>
-            <w:pPr>
-              <w:pStyle w:val="ListParagraph"/>
-              <w:ind w:left="0"/>
-              <w:rPr>
-                <w:i/>
-                <w:sz w:val="24"/>
-                <w:szCs w:val="24"/>
-              </w:rPr>
-            </w:pPr>
-            <w:proofErr w:type="spellStart"/>
-            <w:r>
-              <w:rPr>
-                <w:i/>
-                <w:sz w:val="24"/>
-                <w:szCs w:val="24"/>
-              </w:rPr>
-              <w:t>grassCliffLeft</w:t>
-            </w:r>
-            <w:proofErr w:type="spellEnd"/>
-            <w:r>
-              <w:rPr>
-                <w:i/>
-                <w:sz w:val="24"/>
-                <w:szCs w:val="24"/>
-              </w:rPr>
-              <w:t>/</w:t>
-            </w:r>
-            <w:proofErr w:type="spellStart"/>
-            <w:r>
-              <w:rPr>
-                <w:i/>
-                <w:sz w:val="24"/>
-                <w:szCs w:val="24"/>
-              </w:rPr>
-              <w:t>grassCliffRight</w:t>
-            </w:r>
-            <w:proofErr w:type="spellEnd"/>
-          </w:p>
-        </w:tc>
-        <w:tc>
-          <w:tcPr>
-            <w:tcW w:w="3755" w:type="dxa"/>
-            <w:vAlign w:val="center"/>
-          </w:tcPr>
-          <w:p>
-            <w:pPr>
-              <w:pStyle w:val="ListParagraph"/>
-              <w:ind w:left="0"/>
-              <w:jc w:val="center"/>
+            <w:r>
               <w:rPr>
                 <w:i/>
                 <w:noProof/>
@@ -5654,20 +5464,11 @@
                 <w:szCs w:val="24"/>
                 <w:lang w:eastAsia="en-CA"/>
               </w:rPr>
-            </w:pPr>
-            <w:r>
-              <w:rPr>
-                <w:i/>
-                <w:noProof/>
-                <w:sz w:val="24"/>
-                <w:szCs w:val="24"/>
-                <w:lang w:eastAsia="en-CA"/>
-              </w:rPr>
               <w:drawing>
-                <wp:inline distT="0" distB="0" distL="0" distR="0">
+                <wp:inline distT="0" distB="0" distL="0" distR="0" wp14:anchorId="5E34EA83" wp14:editId="2F159D5A">
                   <wp:extent cx="540000" cy="540000"/>
                   <wp:effectExtent l="0" t="0" r="0" b="0"/>
-                  <wp:docPr id="36" name="Picture 36" descr="C:\Users\User\AppData\Local\Microsoft\Windows\INetCache\Content.Word\grassCliffLeft.png"/>
+                  <wp:docPr id="16" name="Picture 16" descr="F:\OWL (+Centennial)\2016 Centennial\COMP305 - Game Programming\COMP305 Assignment 2\Assets\Sprites\flags\flagBlueHanging.png"/>
                   <wp:cNvGraphicFramePr>
                     <a:graphicFrameLocks xmlns:a="http://schemas.openxmlformats.org/drawingml/2006/main" noChangeAspect="1"/>
                   </wp:cNvGraphicFramePr>
@@ -5675,7 +5476,7 @@
                     <a:graphicData uri="http://schemas.openxmlformats.org/drawingml/2006/picture">
                       <pic:pic xmlns:pic="http://schemas.openxmlformats.org/drawingml/2006/picture">
                         <pic:nvPicPr>
-                          <pic:cNvPr id="0" name="Picture 29" descr="C:\Users\User\AppData\Local\Microsoft\Windows\INetCache\Content.Word\grassCliffLeft.png"/>
+                          <pic:cNvPr id="0" name="Picture 12" descr="F:\OWL (+Centennial)\2016 Centennial\COMP305 - Game Programming\COMP305 Assignment 2\Assets\Sprites\flags\flagBlueHanging.png"/>
                           <pic:cNvPicPr>
                             <a:picLocks noChangeAspect="1" noChangeArrowheads="1"/>
                           </pic:cNvPicPr>
@@ -5712,6 +5513,78 @@
                 </wp:inline>
               </w:drawing>
             </w:r>
+          </w:p>
+        </w:tc>
+        <w:tc>
+          <w:tcPr>
+            <w:tcW w:w="0" w:type="auto"/>
+            <w:vAlign w:val="center"/>
+          </w:tcPr>
+          <w:p>
+            <w:pPr>
+              <w:pStyle w:val="ListParagraph"/>
+              <w:spacing w:line="276" w:lineRule="auto"/>
+              <w:ind w:left="0"/>
+              <w:rPr>
+                <w:i/>
+                <w:sz w:val="24"/>
+                <w:szCs w:val="24"/>
+              </w:rPr>
+            </w:pPr>
+            <w:r>
+              <w:rPr>
+                <w:i/>
+                <w:sz w:val="24"/>
+                <w:szCs w:val="24"/>
+              </w:rPr>
+              <w:t>Checkpoint (animated, static)</w:t>
+            </w:r>
+          </w:p>
+        </w:tc>
+      </w:tr>
+      <w:tr>
+        <w:tc>
+          <w:tcPr>
+            <w:tcW w:w="3357" w:type="dxa"/>
+            <w:vAlign w:val="center"/>
+          </w:tcPr>
+          <w:p>
+            <w:pPr>
+              <w:pStyle w:val="ListParagraph"/>
+              <w:spacing w:line="276" w:lineRule="auto"/>
+              <w:ind w:left="0"/>
+              <w:rPr>
+                <w:i/>
+                <w:sz w:val="24"/>
+                <w:szCs w:val="24"/>
+              </w:rPr>
+            </w:pPr>
+            <w:r>
+              <w:rPr>
+                <w:i/>
+                <w:sz w:val="24"/>
+                <w:szCs w:val="24"/>
+              </w:rPr>
+              <w:t>flyFly1 / flyFly2</w:t>
+            </w:r>
+          </w:p>
+        </w:tc>
+        <w:tc>
+          <w:tcPr>
+            <w:tcW w:w="3755" w:type="dxa"/>
+            <w:vAlign w:val="center"/>
+          </w:tcPr>
+          <w:p>
+            <w:pPr>
+              <w:pStyle w:val="ListParagraph"/>
+              <w:ind w:left="0"/>
+              <w:jc w:val="center"/>
+              <w:rPr>
+                <w:i/>
+                <w:sz w:val="24"/>
+                <w:szCs w:val="24"/>
+              </w:rPr>
+            </w:pPr>
             <w:r>
               <w:rPr>
                 <w:i/>
@@ -5721,10 +5594,10 @@
                 <w:lang w:eastAsia="en-CA"/>
               </w:rPr>
               <w:drawing>
-                <wp:inline distT="0" distB="0" distL="0" distR="0">
-                  <wp:extent cx="540000" cy="540000"/>
+                <wp:inline distT="0" distB="0" distL="0" distR="0" wp14:anchorId="6B423F8A" wp14:editId="678C73A9">
+                  <wp:extent cx="540000" cy="270000"/>
                   <wp:effectExtent l="0" t="0" r="0" b="0"/>
-                  <wp:docPr id="37" name="Picture 37" descr="C:\Users\User\AppData\Local\Microsoft\Windows\INetCache\Content.Word\grassCliffRight.png"/>
+                  <wp:docPr id="20" name="Picture 20" descr="F:\OWL (+Centennial)\2016 Centennial\COMP305 - Game Programming\COMP305 Assignment 2\Assets\Sprites\enemy\flyFly1.png"/>
                   <wp:cNvGraphicFramePr>
                     <a:graphicFrameLocks xmlns:a="http://schemas.openxmlformats.org/drawingml/2006/main" noChangeAspect="1"/>
                   </wp:cNvGraphicFramePr>
@@ -5732,7 +5605,7 @@
                     <a:graphicData uri="http://schemas.openxmlformats.org/drawingml/2006/picture">
                       <pic:pic xmlns:pic="http://schemas.openxmlformats.org/drawingml/2006/picture">
                         <pic:nvPicPr>
-                          <pic:cNvPr id="0" name="Picture 31" descr="C:\Users\User\AppData\Local\Microsoft\Windows\INetCache\Content.Word\grassCliffRight.png"/>
+                          <pic:cNvPr id="0" name="Picture 16" descr="F:\OWL (+Centennial)\2016 Centennial\COMP305 - Game Programming\COMP305 Assignment 2\Assets\Sprites\enemy\flyFly1.png"/>
                           <pic:cNvPicPr>
                             <a:picLocks noChangeAspect="1" noChangeArrowheads="1"/>
                           </pic:cNvPicPr>
@@ -5753,7 +5626,7 @@
                         <pic:spPr bwMode="auto">
                           <a:xfrm>
                             <a:off x="0" y="0"/>
-                            <a:ext cx="540000" cy="540000"/>
+                            <a:ext cx="540000" cy="270000"/>
                           </a:xfrm>
                           <a:prstGeom prst="rect">
                             <a:avLst/>
@@ -5769,130 +5642,6 @@
                 </wp:inline>
               </w:drawing>
             </w:r>
-          </w:p>
-        </w:tc>
-        <w:tc>
-          <w:tcPr>
-            <w:tcW w:w="0" w:type="auto"/>
-            <w:vAlign w:val="center"/>
-          </w:tcPr>
-          <w:p>
-            <w:pPr>
-              <w:pStyle w:val="ListParagraph"/>
-              <w:ind w:left="0"/>
-              <w:rPr>
-                <w:i/>
-                <w:sz w:val="24"/>
-                <w:szCs w:val="24"/>
-              </w:rPr>
-            </w:pPr>
-            <w:r>
-              <w:rPr>
-                <w:i/>
-                <w:sz w:val="24"/>
-                <w:szCs w:val="24"/>
-              </w:rPr>
-              <w:t xml:space="preserve">Used to create moving </w:t>
-            </w:r>
-            <w:r>
-              <w:rPr>
-                <w:i/>
-                <w:sz w:val="24"/>
-                <w:szCs w:val="24"/>
-              </w:rPr>
-              <w:t xml:space="preserve">grassy </w:t>
-            </w:r>
-            <w:r>
-              <w:rPr>
-                <w:i/>
-                <w:sz w:val="24"/>
-                <w:szCs w:val="24"/>
-              </w:rPr>
-              <w:t>platforms</w:t>
-            </w:r>
-          </w:p>
-        </w:tc>
-      </w:tr>
-      <w:tr>
-        <w:tc>
-          <w:tcPr>
-            <w:tcW w:w="3357" w:type="dxa"/>
-            <w:vAlign w:val="center"/>
-          </w:tcPr>
-          <w:p>
-            <w:pPr>
-              <w:pStyle w:val="ListParagraph"/>
-              <w:ind w:left="0"/>
-              <w:rPr>
-                <w:i/>
-                <w:sz w:val="24"/>
-                <w:szCs w:val="24"/>
-              </w:rPr>
-            </w:pPr>
-            <w:proofErr w:type="spellStart"/>
-            <w:r>
-              <w:rPr>
-                <w:i/>
-                <w:sz w:val="24"/>
-                <w:szCs w:val="24"/>
-              </w:rPr>
-              <w:t>grassLeft</w:t>
-            </w:r>
-            <w:proofErr w:type="spellEnd"/>
-            <w:r>
-              <w:rPr>
-                <w:i/>
-                <w:sz w:val="24"/>
-                <w:szCs w:val="24"/>
-              </w:rPr>
-              <w:t xml:space="preserve"> / </w:t>
-            </w:r>
-            <w:proofErr w:type="spellStart"/>
-            <w:r>
-              <w:rPr>
-                <w:i/>
-                <w:sz w:val="24"/>
-                <w:szCs w:val="24"/>
-              </w:rPr>
-              <w:t>grassMid</w:t>
-            </w:r>
-            <w:proofErr w:type="spellEnd"/>
-            <w:r>
-              <w:rPr>
-                <w:i/>
-                <w:sz w:val="24"/>
-                <w:szCs w:val="24"/>
-              </w:rPr>
-              <w:t xml:space="preserve"> / </w:t>
-            </w:r>
-            <w:proofErr w:type="spellStart"/>
-            <w:r>
-              <w:rPr>
-                <w:i/>
-                <w:sz w:val="24"/>
-                <w:szCs w:val="24"/>
-              </w:rPr>
-              <w:t>grassRight</w:t>
-            </w:r>
-            <w:proofErr w:type="spellEnd"/>
-          </w:p>
-        </w:tc>
-        <w:tc>
-          <w:tcPr>
-            <w:tcW w:w="3755" w:type="dxa"/>
-            <w:vAlign w:val="center"/>
-          </w:tcPr>
-          <w:p>
-            <w:pPr>
-              <w:pStyle w:val="ListParagraph"/>
-              <w:ind w:left="0"/>
-              <w:jc w:val="center"/>
-              <w:rPr>
-                <w:i/>
-                <w:sz w:val="24"/>
-                <w:szCs w:val="24"/>
-              </w:rPr>
-            </w:pPr>
             <w:r>
               <w:rPr>
                 <w:i/>
@@ -5902,10 +5651,10 @@
                 <w:lang w:eastAsia="en-CA"/>
               </w:rPr>
               <w:drawing>
-                <wp:inline distT="0" distB="0" distL="0" distR="0" wp14:anchorId="445B606A" wp14:editId="008EA7BD">
-                  <wp:extent cx="540000" cy="540000"/>
-                  <wp:effectExtent l="0" t="0" r="0" b="0"/>
-                  <wp:docPr id="22" name="Picture 22" descr="F:\OWL (+Centennial)\2016 Centennial\COMP305 - Game Programming\COMP305 Assignment 2\Assets\Sprites\tiles\grassLeft.png"/>
+                <wp:inline distT="0" distB="0" distL="0" distR="0" wp14:anchorId="123E1535" wp14:editId="72C03A90">
+                  <wp:extent cx="540000" cy="223200"/>
+                  <wp:effectExtent l="0" t="0" r="0" b="5715"/>
+                  <wp:docPr id="19" name="Picture 19" descr="F:\OWL (+Centennial)\2016 Centennial\COMP305 - Game Programming\COMP305 Assignment 2\Assets\Sprites\enemy\flyFly2.png"/>
                   <wp:cNvGraphicFramePr>
                     <a:graphicFrameLocks xmlns:a="http://schemas.openxmlformats.org/drawingml/2006/main" noChangeAspect="1"/>
                   </wp:cNvGraphicFramePr>
@@ -5913,7 +5662,7 @@
                     <a:graphicData uri="http://schemas.openxmlformats.org/drawingml/2006/picture">
                       <pic:pic xmlns:pic="http://schemas.openxmlformats.org/drawingml/2006/picture">
                         <pic:nvPicPr>
-                          <pic:cNvPr id="0" name="Picture 18" descr="F:\OWL (+Centennial)\2016 Centennial\COMP305 - Game Programming\COMP305 Assignment 2\Assets\Sprites\tiles\grassLeft.png"/>
+                          <pic:cNvPr id="0" name="Picture 15" descr="F:\OWL (+Centennial)\2016 Centennial\COMP305 - Game Programming\COMP305 Assignment 2\Assets\Sprites\enemy\flyFly2.png"/>
                           <pic:cNvPicPr>
                             <a:picLocks noChangeAspect="1" noChangeArrowheads="1"/>
                           </pic:cNvPicPr>
@@ -5934,7 +5683,7 @@
                         <pic:spPr bwMode="auto">
                           <a:xfrm>
                             <a:off x="0" y="0"/>
-                            <a:ext cx="540000" cy="540000"/>
+                            <a:ext cx="540000" cy="223200"/>
                           </a:xfrm>
                           <a:prstGeom prst="rect">
                             <a:avLst/>
@@ -5950,7 +5699,71 @@
                 </wp:inline>
               </w:drawing>
             </w:r>
-            <w:r>
+          </w:p>
+        </w:tc>
+        <w:tc>
+          <w:tcPr>
+            <w:tcW w:w="0" w:type="auto"/>
+            <w:vAlign w:val="center"/>
+          </w:tcPr>
+          <w:p>
+            <w:pPr>
+              <w:pStyle w:val="ListParagraph"/>
+              <w:spacing w:line="276" w:lineRule="auto"/>
+              <w:ind w:left="0"/>
+              <w:rPr>
+                <w:i/>
+                <w:sz w:val="24"/>
+                <w:szCs w:val="24"/>
+              </w:rPr>
+            </w:pPr>
+            <w:r>
+              <w:rPr>
+                <w:i/>
+                <w:sz w:val="24"/>
+                <w:szCs w:val="24"/>
+              </w:rPr>
+              <w:t>Moving enemy to avoid</w:t>
+            </w:r>
+          </w:p>
+        </w:tc>
+      </w:tr>
+      <w:tr>
+        <w:tc>
+          <w:tcPr>
+            <w:tcW w:w="3357" w:type="dxa"/>
+            <w:vAlign w:val="center"/>
+          </w:tcPr>
+          <w:p>
+            <w:pPr>
+              <w:pStyle w:val="ListParagraph"/>
+              <w:ind w:left="0"/>
+              <w:rPr>
+                <w:i/>
+                <w:sz w:val="24"/>
+                <w:szCs w:val="24"/>
+              </w:rPr>
+            </w:pPr>
+            <w:r>
+              <w:rPr>
+                <w:i/>
+                <w:sz w:val="24"/>
+                <w:szCs w:val="24"/>
+              </w:rPr>
+              <w:t>grassCliffLeft/grassCliffRight</w:t>
+            </w:r>
+          </w:p>
+        </w:tc>
+        <w:tc>
+          <w:tcPr>
+            <w:tcW w:w="3755" w:type="dxa"/>
+            <w:vAlign w:val="center"/>
+          </w:tcPr>
+          <w:p>
+            <w:pPr>
+              <w:pStyle w:val="ListParagraph"/>
+              <w:ind w:left="0"/>
+              <w:jc w:val="center"/>
               <w:rPr>
                 <w:i/>
                 <w:noProof/>
@@ -5958,11 +5771,20 @@
                 <w:szCs w:val="24"/>
                 <w:lang w:eastAsia="en-CA"/>
               </w:rPr>
+            </w:pPr>
+            <w:r>
+              <w:rPr>
+                <w:i/>
+                <w:noProof/>
+                <w:sz w:val="24"/>
+                <w:szCs w:val="24"/>
+                <w:lang w:eastAsia="en-CA"/>
+              </w:rPr>
               <w:drawing>
-                <wp:inline distT="0" distB="0" distL="0" distR="0" wp14:anchorId="7BC5C058" wp14:editId="6C70E322">
+                <wp:inline distT="0" distB="0" distL="0" distR="0" wp14:anchorId="53939BE0" wp14:editId="60CFBA10">
                   <wp:extent cx="540000" cy="540000"/>
                   <wp:effectExtent l="0" t="0" r="0" b="0"/>
-                  <wp:docPr id="28" name="Picture 28" descr="F:\OWL (+Centennial)\2016 Centennial\COMP305 - Game Programming\COMP305 Assignment 2\Assets\Sprites\tiles\grassMid.png"/>
+                  <wp:docPr id="36" name="Picture 36" descr="C:\Users\User\AppData\Local\Microsoft\Windows\INetCache\Content.Word\grassCliffLeft.png"/>
                   <wp:cNvGraphicFramePr>
                     <a:graphicFrameLocks xmlns:a="http://schemas.openxmlformats.org/drawingml/2006/main" noChangeAspect="1"/>
                   </wp:cNvGraphicFramePr>
@@ -5970,7 +5792,7 @@
                     <a:graphicData uri="http://schemas.openxmlformats.org/drawingml/2006/picture">
                       <pic:pic xmlns:pic="http://schemas.openxmlformats.org/drawingml/2006/picture">
                         <pic:nvPicPr>
-                          <pic:cNvPr id="0" name="Picture 19" descr="F:\OWL (+Centennial)\2016 Centennial\COMP305 - Game Programming\COMP305 Assignment 2\Assets\Sprites\tiles\grassMid.png"/>
+                          <pic:cNvPr id="0" name="Picture 29" descr="C:\Users\User\AppData\Local\Microsoft\Windows\INetCache\Content.Word\grassCliffLeft.png"/>
                           <pic:cNvPicPr>
                             <a:picLocks noChangeAspect="1" noChangeArrowheads="1"/>
                           </pic:cNvPicPr>
@@ -6016,10 +5838,10 @@
                 <w:lang w:eastAsia="en-CA"/>
               </w:rPr>
               <w:drawing>
-                <wp:inline distT="0" distB="0" distL="0" distR="0" wp14:anchorId="41C67BC6" wp14:editId="76872E79">
+                <wp:inline distT="0" distB="0" distL="0" distR="0" wp14:anchorId="1C21E1EA" wp14:editId="5AE48946">
                   <wp:extent cx="540000" cy="540000"/>
                   <wp:effectExtent l="0" t="0" r="0" b="0"/>
-                  <wp:docPr id="21" name="Picture 21" descr="F:\OWL (+Centennial)\2016 Centennial\COMP305 - Game Programming\COMP305 Assignment 2\Assets\Sprites\tiles\grassRight.png"/>
+                  <wp:docPr id="37" name="Picture 37" descr="C:\Users\User\AppData\Local\Microsoft\Windows\INetCache\Content.Word\grassCliffRight.png"/>
                   <wp:cNvGraphicFramePr>
                     <a:graphicFrameLocks xmlns:a="http://schemas.openxmlformats.org/drawingml/2006/main" noChangeAspect="1"/>
                   </wp:cNvGraphicFramePr>
@@ -6027,7 +5849,7 @@
                     <a:graphicData uri="http://schemas.openxmlformats.org/drawingml/2006/picture">
                       <pic:pic xmlns:pic="http://schemas.openxmlformats.org/drawingml/2006/picture">
                         <pic:nvPicPr>
-                          <pic:cNvPr id="0" name="Picture 17" descr="F:\OWL (+Centennial)\2016 Centennial\COMP305 - Game Programming\COMP305 Assignment 2\Assets\Sprites\tiles\grassRight.png"/>
+                          <pic:cNvPr id="0" name="Picture 31" descr="C:\Users\User\AppData\Local\Microsoft\Windows\INetCache\Content.Word\grassCliffRight.png"/>
                           <pic:cNvPicPr>
                             <a:picLocks noChangeAspect="1" noChangeArrowheads="1"/>
                           </pic:cNvPicPr>
@@ -6087,7 +5909,7 @@
                 <w:sz w:val="24"/>
                 <w:szCs w:val="24"/>
               </w:rPr>
-              <w:t>Used to create grassy platforms</w:t>
+              <w:t>Used to create moving grassy platforms</w:t>
             </w:r>
           </w:p>
         </w:tc>
@@ -6108,16 +5930,14 @@
                 <w:szCs w:val="24"/>
               </w:rPr>
             </w:pPr>
-            <w:proofErr w:type="spellStart"/>
-            <w:r>
-              <w:rPr>
-                <w:i/>
-                <w:sz w:val="24"/>
-                <w:szCs w:val="24"/>
-              </w:rPr>
-              <w:t>hillLarge</w:t>
-            </w:r>
-            <w:proofErr w:type="spellEnd"/>
+            <w:r>
+              <w:rPr>
+                <w:i/>
+                <w:sz w:val="24"/>
+                <w:szCs w:val="24"/>
+              </w:rPr>
+              <w:t>grassLeft / grassMid / grassRight</w:t>
+            </w:r>
           </w:p>
         </w:tc>
         <w:tc>
@@ -6132,25 +5952,23 @@
               <w:jc w:val="center"/>
               <w:rPr>
                 <w:i/>
+                <w:sz w:val="24"/>
+                <w:szCs w:val="24"/>
+              </w:rPr>
+            </w:pPr>
+            <w:r>
+              <w:rPr>
+                <w:i/>
                 <w:noProof/>
                 <w:sz w:val="24"/>
                 <w:szCs w:val="24"/>
                 <w:lang w:eastAsia="en-CA"/>
               </w:rPr>
-            </w:pPr>
-            <w:r>
-              <w:rPr>
-                <w:i/>
-                <w:noProof/>
-                <w:sz w:val="24"/>
-                <w:szCs w:val="24"/>
-                <w:lang w:eastAsia="en-CA"/>
-              </w:rPr>
               <w:drawing>
-                <wp:inline distT="0" distB="0" distL="0" distR="0">
-                  <wp:extent cx="177049" cy="540000"/>
+                <wp:inline distT="0" distB="0" distL="0" distR="0" wp14:anchorId="0C733646" wp14:editId="3AF5C7DD">
+                  <wp:extent cx="540000" cy="540000"/>
                   <wp:effectExtent l="0" t="0" r="0" b="0"/>
-                  <wp:docPr id="33" name="Picture 33" descr="C:\Users\User\AppData\Local\Microsoft\Windows\INetCache\Content.Word\hill_large.png"/>
+                  <wp:docPr id="22" name="Picture 22" descr="F:\OWL (+Centennial)\2016 Centennial\COMP305 - Game Programming\COMP305 Assignment 2\Assets\Sprites\tiles\grassLeft.png"/>
                   <wp:cNvGraphicFramePr>
                     <a:graphicFrameLocks xmlns:a="http://schemas.openxmlformats.org/drawingml/2006/main" noChangeAspect="1"/>
                   </wp:cNvGraphicFramePr>
@@ -6158,13 +5976,13 @@
                     <a:graphicData uri="http://schemas.openxmlformats.org/drawingml/2006/picture">
                       <pic:pic xmlns:pic="http://schemas.openxmlformats.org/drawingml/2006/picture">
                         <pic:nvPicPr>
-                          <pic:cNvPr id="0" name="Picture 20" descr="C:\Users\User\AppData\Local\Microsoft\Windows\INetCache\Content.Word\hill_large.png"/>
+                          <pic:cNvPr id="0" name="Picture 18" descr="F:\OWL (+Centennial)\2016 Centennial\COMP305 - Game Programming\COMP305 Assignment 2\Assets\Sprites\tiles\grassLeft.png"/>
                           <pic:cNvPicPr>
                             <a:picLocks noChangeAspect="1" noChangeArrowheads="1"/>
                           </pic:cNvPicPr>
                         </pic:nvPicPr>
                         <pic:blipFill>
-                          <a:blip r:embed="rId40" cstate="print">
+                          <a:blip r:embed="rId40">
                             <a:extLst>
                               <a:ext uri="{28A0092B-C50C-407E-A947-70E740481C1C}">
                                 <a14:useLocalDpi xmlns:a14="http://schemas.microsoft.com/office/drawing/2010/main" val="0"/>
@@ -6179,7 +5997,7 @@
                         <pic:spPr bwMode="auto">
                           <a:xfrm>
                             <a:off x="0" y="0"/>
-                            <a:ext cx="177049" cy="540000"/>
+                            <a:ext cx="540000" cy="540000"/>
                           </a:xfrm>
                           <a:prstGeom prst="rect">
                             <a:avLst/>
@@ -6195,95 +6013,6 @@
                 </wp:inline>
               </w:drawing>
             </w:r>
-          </w:p>
-        </w:tc>
-        <w:tc>
-          <w:tcPr>
-            <w:tcW w:w="0" w:type="auto"/>
-            <w:vAlign w:val="center"/>
-          </w:tcPr>
-          <w:p>
-            <w:pPr>
-              <w:pStyle w:val="ListParagraph"/>
-              <w:ind w:left="0"/>
-              <w:rPr>
-                <w:i/>
-                <w:sz w:val="24"/>
-                <w:szCs w:val="24"/>
-              </w:rPr>
-            </w:pPr>
-            <w:r>
-              <w:rPr>
-                <w:i/>
-                <w:sz w:val="24"/>
-                <w:szCs w:val="24"/>
-              </w:rPr>
-              <w:t xml:space="preserve">Used to block off </w:t>
-            </w:r>
-            <w:r>
-              <w:rPr>
-                <w:i/>
-                <w:sz w:val="24"/>
-                <w:szCs w:val="24"/>
-              </w:rPr>
-              <w:t xml:space="preserve">grassy </w:t>
-            </w:r>
-            <w:r>
-              <w:rPr>
-                <w:i/>
-                <w:sz w:val="24"/>
-                <w:szCs w:val="24"/>
-              </w:rPr>
-              <w:t>platforms</w:t>
-            </w:r>
-          </w:p>
-        </w:tc>
-      </w:tr>
-      <w:tr>
-        <w:tc>
-          <w:tcPr>
-            <w:tcW w:w="3357" w:type="dxa"/>
-            <w:vAlign w:val="center"/>
-          </w:tcPr>
-          <w:p>
-            <w:pPr>
-              <w:pStyle w:val="ListParagraph"/>
-              <w:spacing w:line="276" w:lineRule="auto"/>
-              <w:ind w:left="0"/>
-              <w:rPr>
-                <w:i/>
-                <w:sz w:val="24"/>
-                <w:szCs w:val="24"/>
-              </w:rPr>
-            </w:pPr>
-            <w:proofErr w:type="spellStart"/>
-            <w:r>
-              <w:rPr>
-                <w:i/>
-                <w:sz w:val="24"/>
-                <w:szCs w:val="24"/>
-              </w:rPr>
-              <w:t>keyYellow</w:t>
-            </w:r>
-            <w:proofErr w:type="spellEnd"/>
-          </w:p>
-        </w:tc>
-        <w:tc>
-          <w:tcPr>
-            <w:tcW w:w="3755" w:type="dxa"/>
-            <w:vAlign w:val="center"/>
-          </w:tcPr>
-          <w:p>
-            <w:pPr>
-              <w:pStyle w:val="ListParagraph"/>
-              <w:ind w:left="0"/>
-              <w:jc w:val="center"/>
-              <w:rPr>
-                <w:i/>
-                <w:sz w:val="24"/>
-                <w:szCs w:val="24"/>
-              </w:rPr>
-            </w:pPr>
             <w:r>
               <w:rPr>
                 <w:i/>
@@ -6293,10 +6022,10 @@
                 <w:lang w:eastAsia="en-CA"/>
               </w:rPr>
               <w:drawing>
-                <wp:inline distT="0" distB="0" distL="0" distR="0" wp14:anchorId="3B0EC61A" wp14:editId="40D2ADE2">
+                <wp:inline distT="0" distB="0" distL="0" distR="0" wp14:anchorId="0201381D" wp14:editId="03D26750">
                   <wp:extent cx="540000" cy="540000"/>
                   <wp:effectExtent l="0" t="0" r="0" b="0"/>
-                  <wp:docPr id="29" name="Picture 29" descr="F:\OWL (+Centennial)\2016 Centennial\COMP305 - Game Programming\COMP305 Assignment 2\Assets\Sprites\keys\keyYellow.png"/>
+                  <wp:docPr id="28" name="Picture 28" descr="F:\OWL (+Centennial)\2016 Centennial\COMP305 - Game Programming\COMP305 Assignment 2\Assets\Sprites\tiles\grassMid.png"/>
                   <wp:cNvGraphicFramePr>
                     <a:graphicFrameLocks xmlns:a="http://schemas.openxmlformats.org/drawingml/2006/main" noChangeAspect="1"/>
                   </wp:cNvGraphicFramePr>
@@ -6304,7 +6033,7 @@
                     <a:graphicData uri="http://schemas.openxmlformats.org/drawingml/2006/picture">
                       <pic:pic xmlns:pic="http://schemas.openxmlformats.org/drawingml/2006/picture">
                         <pic:nvPicPr>
-                          <pic:cNvPr id="0" name="Picture 20" descr="F:\OWL (+Centennial)\2016 Centennial\COMP305 - Game Programming\COMP305 Assignment 2\Assets\Sprites\keys\keyYellow.png"/>
+                          <pic:cNvPr id="0" name="Picture 19" descr="F:\OWL (+Centennial)\2016 Centennial\COMP305 - Game Programming\COMP305 Assignment 2\Assets\Sprites\tiles\grassMid.png"/>
                           <pic:cNvPicPr>
                             <a:picLocks noChangeAspect="1" noChangeArrowheads="1"/>
                           </pic:cNvPicPr>
@@ -6341,6 +6070,63 @@
                 </wp:inline>
               </w:drawing>
             </w:r>
+            <w:r>
+              <w:rPr>
+                <w:i/>
+                <w:noProof/>
+                <w:sz w:val="24"/>
+                <w:szCs w:val="24"/>
+                <w:lang w:eastAsia="en-CA"/>
+              </w:rPr>
+              <w:drawing>
+                <wp:inline distT="0" distB="0" distL="0" distR="0" wp14:anchorId="39D21313" wp14:editId="4B329469">
+                  <wp:extent cx="540000" cy="540000"/>
+                  <wp:effectExtent l="0" t="0" r="0" b="0"/>
+                  <wp:docPr id="21" name="Picture 21" descr="F:\OWL (+Centennial)\2016 Centennial\COMP305 - Game Programming\COMP305 Assignment 2\Assets\Sprites\tiles\grassRight.png"/>
+                  <wp:cNvGraphicFramePr>
+                    <a:graphicFrameLocks xmlns:a="http://schemas.openxmlformats.org/drawingml/2006/main" noChangeAspect="1"/>
+                  </wp:cNvGraphicFramePr>
+                  <a:graphic xmlns:a="http://schemas.openxmlformats.org/drawingml/2006/main">
+                    <a:graphicData uri="http://schemas.openxmlformats.org/drawingml/2006/picture">
+                      <pic:pic xmlns:pic="http://schemas.openxmlformats.org/drawingml/2006/picture">
+                        <pic:nvPicPr>
+                          <pic:cNvPr id="0" name="Picture 17" descr="F:\OWL (+Centennial)\2016 Centennial\COMP305 - Game Programming\COMP305 Assignment 2\Assets\Sprites\tiles\grassRight.png"/>
+                          <pic:cNvPicPr>
+                            <a:picLocks noChangeAspect="1" noChangeArrowheads="1"/>
+                          </pic:cNvPicPr>
+                        </pic:nvPicPr>
+                        <pic:blipFill>
+                          <a:blip r:embed="rId42">
+                            <a:extLst>
+                              <a:ext uri="{28A0092B-C50C-407E-A947-70E740481C1C}">
+                                <a14:useLocalDpi xmlns:a14="http://schemas.microsoft.com/office/drawing/2010/main" val="0"/>
+                              </a:ext>
+                            </a:extLst>
+                          </a:blip>
+                          <a:srcRect/>
+                          <a:stretch>
+                            <a:fillRect/>
+                          </a:stretch>
+                        </pic:blipFill>
+                        <pic:spPr bwMode="auto">
+                          <a:xfrm>
+                            <a:off x="0" y="0"/>
+                            <a:ext cx="540000" cy="540000"/>
+                          </a:xfrm>
+                          <a:prstGeom prst="rect">
+                            <a:avLst/>
+                          </a:prstGeom>
+                          <a:noFill/>
+                          <a:ln>
+                            <a:noFill/>
+                          </a:ln>
+                        </pic:spPr>
+                      </pic:pic>
+                    </a:graphicData>
+                  </a:graphic>
+                </wp:inline>
+              </w:drawing>
+            </w:r>
           </w:p>
         </w:tc>
         <w:tc>
@@ -6364,7 +6150,7 @@
                 <w:sz w:val="24"/>
                 <w:szCs w:val="24"/>
               </w:rPr>
-              <w:t>Key to unlock a door</w:t>
+              <w:t>Used to create grassy platforms</w:t>
             </w:r>
           </w:p>
         </w:tc>
@@ -6391,23 +6177,7 @@
                 <w:sz w:val="24"/>
                 <w:szCs w:val="24"/>
               </w:rPr>
-              <w:t xml:space="preserve">p2_jump / p2_stand / p2_walk01 / </w:t>
-            </w:r>
-            <w:r>
-              <w:rPr>
-                <w:i/>
-                <w:sz w:val="24"/>
-                <w:szCs w:val="24"/>
-              </w:rPr>
-              <w:t xml:space="preserve">p2_walk02 / p2_walk03 / p2_walk04 / p2_walk05 / p2_walk06 / p2_walk07 / p2_walk08 / p2_walk09 / p2_walk10 / </w:t>
-            </w:r>
-            <w:r>
-              <w:rPr>
-                <w:i/>
-                <w:sz w:val="24"/>
-                <w:szCs w:val="24"/>
-              </w:rPr>
-              <w:t>p2_walk11</w:t>
+              <w:t>hillLarge</w:t>
             </w:r>
           </w:p>
         </w:tc>
@@ -6423,8 +6193,10 @@
               <w:jc w:val="center"/>
               <w:rPr>
                 <w:i/>
-                <w:sz w:val="24"/>
-                <w:szCs w:val="24"/>
+                <w:noProof/>
+                <w:sz w:val="24"/>
+                <w:szCs w:val="24"/>
+                <w:lang w:eastAsia="en-CA"/>
               </w:rPr>
             </w:pPr>
             <w:r>
@@ -6436,7 +6208,262 @@
                 <w:lang w:eastAsia="en-CA"/>
               </w:rPr>
               <w:drawing>
-                <wp:inline distT="0" distB="0" distL="0" distR="0" wp14:anchorId="6D659A28" wp14:editId="6DD7CF50">
+                <wp:inline distT="0" distB="0" distL="0" distR="0" wp14:anchorId="6E746CDD" wp14:editId="038149A2">
+                  <wp:extent cx="177049" cy="540000"/>
+                  <wp:effectExtent l="0" t="0" r="0" b="0"/>
+                  <wp:docPr id="33" name="Picture 33" descr="C:\Users\User\AppData\Local\Microsoft\Windows\INetCache\Content.Word\hill_large.png"/>
+                  <wp:cNvGraphicFramePr>
+                    <a:graphicFrameLocks xmlns:a="http://schemas.openxmlformats.org/drawingml/2006/main" noChangeAspect="1"/>
+                  </wp:cNvGraphicFramePr>
+                  <a:graphic xmlns:a="http://schemas.openxmlformats.org/drawingml/2006/main">
+                    <a:graphicData uri="http://schemas.openxmlformats.org/drawingml/2006/picture">
+                      <pic:pic xmlns:pic="http://schemas.openxmlformats.org/drawingml/2006/picture">
+                        <pic:nvPicPr>
+                          <pic:cNvPr id="0" name="Picture 20" descr="C:\Users\User\AppData\Local\Microsoft\Windows\INetCache\Content.Word\hill_large.png"/>
+                          <pic:cNvPicPr>
+                            <a:picLocks noChangeAspect="1" noChangeArrowheads="1"/>
+                          </pic:cNvPicPr>
+                        </pic:nvPicPr>
+                        <pic:blipFill>
+                          <a:blip r:embed="rId43" cstate="print">
+                            <a:extLst>
+                              <a:ext uri="{28A0092B-C50C-407E-A947-70E740481C1C}">
+                                <a14:useLocalDpi xmlns:a14="http://schemas.microsoft.com/office/drawing/2010/main" val="0"/>
+                              </a:ext>
+                            </a:extLst>
+                          </a:blip>
+                          <a:srcRect/>
+                          <a:stretch>
+                            <a:fillRect/>
+                          </a:stretch>
+                        </pic:blipFill>
+                        <pic:spPr bwMode="auto">
+                          <a:xfrm>
+                            <a:off x="0" y="0"/>
+                            <a:ext cx="177049" cy="540000"/>
+                          </a:xfrm>
+                          <a:prstGeom prst="rect">
+                            <a:avLst/>
+                          </a:prstGeom>
+                          <a:noFill/>
+                          <a:ln>
+                            <a:noFill/>
+                          </a:ln>
+                        </pic:spPr>
+                      </pic:pic>
+                    </a:graphicData>
+                  </a:graphic>
+                </wp:inline>
+              </w:drawing>
+            </w:r>
+          </w:p>
+        </w:tc>
+        <w:tc>
+          <w:tcPr>
+            <w:tcW w:w="0" w:type="auto"/>
+            <w:vAlign w:val="center"/>
+          </w:tcPr>
+          <w:p>
+            <w:pPr>
+              <w:pStyle w:val="ListParagraph"/>
+              <w:ind w:left="0"/>
+              <w:rPr>
+                <w:i/>
+                <w:sz w:val="24"/>
+                <w:szCs w:val="24"/>
+              </w:rPr>
+            </w:pPr>
+            <w:r>
+              <w:rPr>
+                <w:i/>
+                <w:sz w:val="24"/>
+                <w:szCs w:val="24"/>
+              </w:rPr>
+              <w:t>Used to block off grassy platforms</w:t>
+            </w:r>
+          </w:p>
+        </w:tc>
+      </w:tr>
+      <w:tr>
+        <w:tc>
+          <w:tcPr>
+            <w:tcW w:w="3357" w:type="dxa"/>
+            <w:vAlign w:val="center"/>
+          </w:tcPr>
+          <w:p>
+            <w:pPr>
+              <w:pStyle w:val="ListParagraph"/>
+              <w:spacing w:line="276" w:lineRule="auto"/>
+              <w:ind w:left="0"/>
+              <w:rPr>
+                <w:i/>
+                <w:sz w:val="24"/>
+                <w:szCs w:val="24"/>
+              </w:rPr>
+            </w:pPr>
+            <w:r>
+              <w:rPr>
+                <w:i/>
+                <w:sz w:val="24"/>
+                <w:szCs w:val="24"/>
+              </w:rPr>
+              <w:t>keyYellow</w:t>
+            </w:r>
+          </w:p>
+        </w:tc>
+        <w:tc>
+          <w:tcPr>
+            <w:tcW w:w="3755" w:type="dxa"/>
+            <w:vAlign w:val="center"/>
+          </w:tcPr>
+          <w:p>
+            <w:pPr>
+              <w:pStyle w:val="ListParagraph"/>
+              <w:ind w:left="0"/>
+              <w:jc w:val="center"/>
+              <w:rPr>
+                <w:i/>
+                <w:sz w:val="24"/>
+                <w:szCs w:val="24"/>
+              </w:rPr>
+            </w:pPr>
+            <w:r>
+              <w:rPr>
+                <w:i/>
+                <w:noProof/>
+                <w:sz w:val="24"/>
+                <w:szCs w:val="24"/>
+                <w:lang w:eastAsia="en-CA"/>
+              </w:rPr>
+              <w:drawing>
+                <wp:inline distT="0" distB="0" distL="0" distR="0" wp14:anchorId="11F27C55" wp14:editId="1E98905D">
+                  <wp:extent cx="540000" cy="540000"/>
+                  <wp:effectExtent l="0" t="0" r="0" b="0"/>
+                  <wp:docPr id="29" name="Picture 29" descr="F:\OWL (+Centennial)\2016 Centennial\COMP305 - Game Programming\COMP305 Assignment 2\Assets\Sprites\keys\keyYellow.png"/>
+                  <wp:cNvGraphicFramePr>
+                    <a:graphicFrameLocks xmlns:a="http://schemas.openxmlformats.org/drawingml/2006/main" noChangeAspect="1"/>
+                  </wp:cNvGraphicFramePr>
+                  <a:graphic xmlns:a="http://schemas.openxmlformats.org/drawingml/2006/main">
+                    <a:graphicData uri="http://schemas.openxmlformats.org/drawingml/2006/picture">
+                      <pic:pic xmlns:pic="http://schemas.openxmlformats.org/drawingml/2006/picture">
+                        <pic:nvPicPr>
+                          <pic:cNvPr id="0" name="Picture 20" descr="F:\OWL (+Centennial)\2016 Centennial\COMP305 - Game Programming\COMP305 Assignment 2\Assets\Sprites\keys\keyYellow.png"/>
+                          <pic:cNvPicPr>
+                            <a:picLocks noChangeAspect="1" noChangeArrowheads="1"/>
+                          </pic:cNvPicPr>
+                        </pic:nvPicPr>
+                        <pic:blipFill>
+                          <a:blip r:embed="rId44">
+                            <a:extLst>
+                              <a:ext uri="{28A0092B-C50C-407E-A947-70E740481C1C}">
+                                <a14:useLocalDpi xmlns:a14="http://schemas.microsoft.com/office/drawing/2010/main" val="0"/>
+                              </a:ext>
+                            </a:extLst>
+                          </a:blip>
+                          <a:srcRect/>
+                          <a:stretch>
+                            <a:fillRect/>
+                          </a:stretch>
+                        </pic:blipFill>
+                        <pic:spPr bwMode="auto">
+                          <a:xfrm>
+                            <a:off x="0" y="0"/>
+                            <a:ext cx="540000" cy="540000"/>
+                          </a:xfrm>
+                          <a:prstGeom prst="rect">
+                            <a:avLst/>
+                          </a:prstGeom>
+                          <a:noFill/>
+                          <a:ln>
+                            <a:noFill/>
+                          </a:ln>
+                        </pic:spPr>
+                      </pic:pic>
+                    </a:graphicData>
+                  </a:graphic>
+                </wp:inline>
+              </w:drawing>
+            </w:r>
+          </w:p>
+        </w:tc>
+        <w:tc>
+          <w:tcPr>
+            <w:tcW w:w="0" w:type="auto"/>
+            <w:vAlign w:val="center"/>
+          </w:tcPr>
+          <w:p>
+            <w:pPr>
+              <w:pStyle w:val="ListParagraph"/>
+              <w:ind w:left="0"/>
+              <w:rPr>
+                <w:i/>
+                <w:sz w:val="24"/>
+                <w:szCs w:val="24"/>
+              </w:rPr>
+            </w:pPr>
+            <w:r>
+              <w:rPr>
+                <w:i/>
+                <w:sz w:val="24"/>
+                <w:szCs w:val="24"/>
+              </w:rPr>
+              <w:t>Key to unlock a door</w:t>
+            </w:r>
+          </w:p>
+        </w:tc>
+      </w:tr>
+      <w:tr>
+        <w:tc>
+          <w:tcPr>
+            <w:tcW w:w="3357" w:type="dxa"/>
+            <w:vAlign w:val="center"/>
+          </w:tcPr>
+          <w:p>
+            <w:pPr>
+              <w:pStyle w:val="ListParagraph"/>
+              <w:ind w:left="0"/>
+              <w:rPr>
+                <w:i/>
+                <w:sz w:val="24"/>
+                <w:szCs w:val="24"/>
+              </w:rPr>
+            </w:pPr>
+            <w:r>
+              <w:rPr>
+                <w:i/>
+                <w:sz w:val="24"/>
+                <w:szCs w:val="24"/>
+              </w:rPr>
+              <w:t>p2_jump / p2_stand / p2_walk01 / p2_walk02 / p2_walk03 / p2_walk04 / p2_walk05 / p2_walk06 / p2_walk07 / p2_walk08 / p2_walk09 / p2_walk10 / p2_walk11</w:t>
+            </w:r>
+          </w:p>
+        </w:tc>
+        <w:tc>
+          <w:tcPr>
+            <w:tcW w:w="3755" w:type="dxa"/>
+            <w:vAlign w:val="center"/>
+          </w:tcPr>
+          <w:p>
+            <w:pPr>
+              <w:pStyle w:val="ListParagraph"/>
+              <w:ind w:left="0"/>
+              <w:jc w:val="center"/>
+              <w:rPr>
+                <w:i/>
+                <w:sz w:val="24"/>
+                <w:szCs w:val="24"/>
+              </w:rPr>
+            </w:pPr>
+            <w:r>
+              <w:rPr>
+                <w:i/>
+                <w:noProof/>
+                <w:sz w:val="24"/>
+                <w:szCs w:val="24"/>
+                <w:lang w:eastAsia="en-CA"/>
+              </w:rPr>
+              <w:drawing>
+                <wp:inline distT="0" distB="0" distL="0" distR="0" wp14:anchorId="5DE6FE33" wp14:editId="01B2D022">
                   <wp:extent cx="381600" cy="540000"/>
                   <wp:effectExtent l="0" t="0" r="0" b="0"/>
                   <wp:docPr id="31" name="Picture 31" descr="F:\OWL (+Centennial)\2016 Centennial\COMP305 - Game Programming\COMP305 Assignment 2\Assets\Sprites\player\p2_jump.png"/>
@@ -6453,7 +6480,7 @@
                           </pic:cNvPicPr>
                         </pic:nvPicPr>
                         <pic:blipFill>
-                          <a:blip r:embed="rId42">
+                          <a:blip r:embed="rId45">
                             <a:extLst>
                               <a:ext uri="{28A0092B-C50C-407E-A947-70E740481C1C}">
                                 <a14:useLocalDpi xmlns:a14="http://schemas.microsoft.com/office/drawing/2010/main" val="0"/>
@@ -6493,7 +6520,7 @@
                 <w:lang w:eastAsia="en-CA"/>
               </w:rPr>
               <w:drawing>
-                <wp:inline distT="0" distB="0" distL="0" distR="0" wp14:anchorId="0B3927BA" wp14:editId="2AB5C132">
+                <wp:inline distT="0" distB="0" distL="0" distR="0" wp14:anchorId="43E76784" wp14:editId="1F7B1184">
                   <wp:extent cx="388800" cy="540000"/>
                   <wp:effectExtent l="0" t="0" r="0" b="0"/>
                   <wp:docPr id="30" name="Picture 30" descr="F:\OWL (+Centennial)\2016 Centennial\COMP305 - Game Programming\COMP305 Assignment 2\Assets\Sprites\player\p2_stand.png"/>
@@ -6510,7 +6537,7 @@
                           </pic:cNvPicPr>
                         </pic:nvPicPr>
                         <pic:blipFill>
-                          <a:blip r:embed="rId43">
+                          <a:blip r:embed="rId46">
                             <a:extLst>
                               <a:ext uri="{28A0092B-C50C-407E-A947-70E740481C1C}">
                                 <a14:useLocalDpi xmlns:a14="http://schemas.microsoft.com/office/drawing/2010/main" val="0"/>
@@ -6550,7 +6577,7 @@
                 <w:lang w:eastAsia="en-CA"/>
               </w:rPr>
               <w:drawing>
-                <wp:inline distT="0" distB="0" distL="0" distR="0" wp14:anchorId="19C15E9A" wp14:editId="2A56FFB5">
+                <wp:inline distT="0" distB="0" distL="0" distR="0" wp14:anchorId="4F5BC846" wp14:editId="0F1EFEAC">
                   <wp:extent cx="403200" cy="540000"/>
                   <wp:effectExtent l="0" t="0" r="0" b="0"/>
                   <wp:docPr id="54" name="Picture 54" descr="F:\OWL (+Centennial)\2016 Centennial\COMP305 - Game Programming\COMP305 Assignment 2\Assets\Sprites\player\p2_walk01.png"/>
@@ -6562,177 +6589,6 @@
                       <pic:pic xmlns:pic="http://schemas.openxmlformats.org/drawingml/2006/picture">
                         <pic:nvPicPr>
                           <pic:cNvPr id="0" name="Picture 47" descr="F:\OWL (+Centennial)\2016 Centennial\COMP305 - Game Programming\COMP305 Assignment 2\Assets\Sprites\player\p2_walk01.png"/>
-                          <pic:cNvPicPr>
-                            <a:picLocks noChangeAspect="1" noChangeArrowheads="1"/>
-                          </pic:cNvPicPr>
-                        </pic:nvPicPr>
-                        <pic:blipFill>
-                          <a:blip r:embed="rId44">
-                            <a:extLst>
-                              <a:ext uri="{28A0092B-C50C-407E-A947-70E740481C1C}">
-                                <a14:useLocalDpi xmlns:a14="http://schemas.microsoft.com/office/drawing/2010/main" val="0"/>
-                              </a:ext>
-                            </a:extLst>
-                          </a:blip>
-                          <a:srcRect/>
-                          <a:stretch>
-                            <a:fillRect/>
-                          </a:stretch>
-                        </pic:blipFill>
-                        <pic:spPr bwMode="auto">
-                          <a:xfrm>
-                            <a:off x="0" y="0"/>
-                            <a:ext cx="403200" cy="540000"/>
-                          </a:xfrm>
-                          <a:prstGeom prst="rect">
-                            <a:avLst/>
-                          </a:prstGeom>
-                          <a:noFill/>
-                          <a:ln>
-                            <a:noFill/>
-                          </a:ln>
-                        </pic:spPr>
-                      </pic:pic>
-                    </a:graphicData>
-                  </a:graphic>
-                </wp:inline>
-              </w:drawing>
-            </w:r>
-            <w:r>
-              <w:rPr>
-                <w:i/>
-                <w:noProof/>
-                <w:sz w:val="24"/>
-                <w:szCs w:val="24"/>
-                <w:lang w:eastAsia="en-CA"/>
-              </w:rPr>
-              <w:drawing>
-                <wp:inline distT="0" distB="0" distL="0" distR="0" wp14:anchorId="669C7A59" wp14:editId="1C0E9FFF">
-                  <wp:extent cx="403200" cy="540000"/>
-                  <wp:effectExtent l="0" t="0" r="0" b="0"/>
-                  <wp:docPr id="55" name="Picture 55" descr="F:\OWL (+Centennial)\2016 Centennial\COMP305 - Game Programming\COMP305 Assignment 2\Assets\Sprites\player\p2_walk02.png"/>
-                  <wp:cNvGraphicFramePr>
-                    <a:graphicFrameLocks xmlns:a="http://schemas.openxmlformats.org/drawingml/2006/main" noChangeAspect="1"/>
-                  </wp:cNvGraphicFramePr>
-                  <a:graphic xmlns:a="http://schemas.openxmlformats.org/drawingml/2006/main">
-                    <a:graphicData uri="http://schemas.openxmlformats.org/drawingml/2006/picture">
-                      <pic:pic xmlns:pic="http://schemas.openxmlformats.org/drawingml/2006/picture">
-                        <pic:nvPicPr>
-                          <pic:cNvPr id="0" name="Picture 48" descr="F:\OWL (+Centennial)\2016 Centennial\COMP305 - Game Programming\COMP305 Assignment 2\Assets\Sprites\player\p2_walk02.png"/>
-                          <pic:cNvPicPr>
-                            <a:picLocks noChangeAspect="1" noChangeArrowheads="1"/>
-                          </pic:cNvPicPr>
-                        </pic:nvPicPr>
-                        <pic:blipFill>
-                          <a:blip r:embed="rId45">
-                            <a:extLst>
-                              <a:ext uri="{28A0092B-C50C-407E-A947-70E740481C1C}">
-                                <a14:useLocalDpi xmlns:a14="http://schemas.microsoft.com/office/drawing/2010/main" val="0"/>
-                              </a:ext>
-                            </a:extLst>
-                          </a:blip>
-                          <a:srcRect/>
-                          <a:stretch>
-                            <a:fillRect/>
-                          </a:stretch>
-                        </pic:blipFill>
-                        <pic:spPr bwMode="auto">
-                          <a:xfrm>
-                            <a:off x="0" y="0"/>
-                            <a:ext cx="403200" cy="540000"/>
-                          </a:xfrm>
-                          <a:prstGeom prst="rect">
-                            <a:avLst/>
-                          </a:prstGeom>
-                          <a:noFill/>
-                          <a:ln>
-                            <a:noFill/>
-                          </a:ln>
-                        </pic:spPr>
-                      </pic:pic>
-                    </a:graphicData>
-                  </a:graphic>
-                </wp:inline>
-              </w:drawing>
-            </w:r>
-            <w:r>
-              <w:rPr>
-                <w:i/>
-                <w:noProof/>
-                <w:sz w:val="24"/>
-                <w:szCs w:val="24"/>
-                <w:lang w:eastAsia="en-CA"/>
-              </w:rPr>
-              <w:drawing>
-                <wp:inline distT="0" distB="0" distL="0" distR="0" wp14:anchorId="781CB02E" wp14:editId="7F9FDDE7">
-                  <wp:extent cx="403200" cy="540000"/>
-                  <wp:effectExtent l="0" t="0" r="0" b="0"/>
-                  <wp:docPr id="56" name="Picture 56" descr="F:\OWL (+Centennial)\2016 Centennial\COMP305 - Game Programming\COMP305 Assignment 2\Assets\Sprites\player\p2_walk03.png"/>
-                  <wp:cNvGraphicFramePr>
-                    <a:graphicFrameLocks xmlns:a="http://schemas.openxmlformats.org/drawingml/2006/main" noChangeAspect="1"/>
-                  </wp:cNvGraphicFramePr>
-                  <a:graphic xmlns:a="http://schemas.openxmlformats.org/drawingml/2006/main">
-                    <a:graphicData uri="http://schemas.openxmlformats.org/drawingml/2006/picture">
-                      <pic:pic xmlns:pic="http://schemas.openxmlformats.org/drawingml/2006/picture">
-                        <pic:nvPicPr>
-                          <pic:cNvPr id="0" name="Picture 49" descr="F:\OWL (+Centennial)\2016 Centennial\COMP305 - Game Programming\COMP305 Assignment 2\Assets\Sprites\player\p2_walk03.png"/>
-                          <pic:cNvPicPr>
-                            <a:picLocks noChangeAspect="1" noChangeArrowheads="1"/>
-                          </pic:cNvPicPr>
-                        </pic:nvPicPr>
-                        <pic:blipFill>
-                          <a:blip r:embed="rId46">
-                            <a:extLst>
-                              <a:ext uri="{28A0092B-C50C-407E-A947-70E740481C1C}">
-                                <a14:useLocalDpi xmlns:a14="http://schemas.microsoft.com/office/drawing/2010/main" val="0"/>
-                              </a:ext>
-                            </a:extLst>
-                          </a:blip>
-                          <a:srcRect/>
-                          <a:stretch>
-                            <a:fillRect/>
-                          </a:stretch>
-                        </pic:blipFill>
-                        <pic:spPr bwMode="auto">
-                          <a:xfrm>
-                            <a:off x="0" y="0"/>
-                            <a:ext cx="403200" cy="540000"/>
-                          </a:xfrm>
-                          <a:prstGeom prst="rect">
-                            <a:avLst/>
-                          </a:prstGeom>
-                          <a:noFill/>
-                          <a:ln>
-                            <a:noFill/>
-                          </a:ln>
-                        </pic:spPr>
-                      </pic:pic>
-                    </a:graphicData>
-                  </a:graphic>
-                </wp:inline>
-              </w:drawing>
-            </w:r>
-            <w:r>
-              <w:rPr>
-                <w:i/>
-                <w:noProof/>
-                <w:sz w:val="24"/>
-                <w:szCs w:val="24"/>
-                <w:lang w:eastAsia="en-CA"/>
-              </w:rPr>
-              <w:drawing>
-                <wp:inline distT="0" distB="0" distL="0" distR="0" wp14:anchorId="3310D73D" wp14:editId="281DFD6D">
-                  <wp:extent cx="403200" cy="540000"/>
-                  <wp:effectExtent l="0" t="0" r="0" b="0"/>
-                  <wp:docPr id="57" name="Picture 57" descr="F:\OWL (+Centennial)\2016 Centennial\COMP305 - Game Programming\COMP305 Assignment 2\Assets\Sprites\player\p2_walk04.png"/>
-                  <wp:cNvGraphicFramePr>
-                    <a:graphicFrameLocks xmlns:a="http://schemas.openxmlformats.org/drawingml/2006/main" noChangeAspect="1"/>
-                  </wp:cNvGraphicFramePr>
-                  <a:graphic xmlns:a="http://schemas.openxmlformats.org/drawingml/2006/main">
-                    <a:graphicData uri="http://schemas.openxmlformats.org/drawingml/2006/picture">
-                      <pic:pic xmlns:pic="http://schemas.openxmlformats.org/drawingml/2006/picture">
-                        <pic:nvPicPr>
-                          <pic:cNvPr id="0" name="Picture 50" descr="F:\OWL (+Centennial)\2016 Centennial\COMP305 - Game Programming\COMP305 Assignment 2\Assets\Sprites\player\p2_walk04.png"/>
                           <pic:cNvPicPr>
                             <a:picLocks noChangeAspect="1" noChangeArrowheads="1"/>
                           </pic:cNvPicPr>
@@ -6778,10 +6634,10 @@
                 <w:lang w:eastAsia="en-CA"/>
               </w:rPr>
               <w:drawing>
-                <wp:inline distT="0" distB="0" distL="0" distR="0" wp14:anchorId="21901644" wp14:editId="2FB2F61C">
+                <wp:inline distT="0" distB="0" distL="0" distR="0" wp14:anchorId="331CCCC6" wp14:editId="72E89BEC">
                   <wp:extent cx="403200" cy="540000"/>
                   <wp:effectExtent l="0" t="0" r="0" b="0"/>
-                  <wp:docPr id="58" name="Picture 58" descr="F:\OWL (+Centennial)\2016 Centennial\COMP305 - Game Programming\COMP305 Assignment 2\Assets\Sprites\player\p2_walk05.png"/>
+                  <wp:docPr id="55" name="Picture 55" descr="F:\OWL (+Centennial)\2016 Centennial\COMP305 - Game Programming\COMP305 Assignment 2\Assets\Sprites\player\p2_walk02.png"/>
                   <wp:cNvGraphicFramePr>
                     <a:graphicFrameLocks xmlns:a="http://schemas.openxmlformats.org/drawingml/2006/main" noChangeAspect="1"/>
                   </wp:cNvGraphicFramePr>
@@ -6789,7 +6645,7 @@
                     <a:graphicData uri="http://schemas.openxmlformats.org/drawingml/2006/picture">
                       <pic:pic xmlns:pic="http://schemas.openxmlformats.org/drawingml/2006/picture">
                         <pic:nvPicPr>
-                          <pic:cNvPr id="0" name="Picture 51" descr="F:\OWL (+Centennial)\2016 Centennial\COMP305 - Game Programming\COMP305 Assignment 2\Assets\Sprites\player\p2_walk05.png"/>
+                          <pic:cNvPr id="0" name="Picture 48" descr="F:\OWL (+Centennial)\2016 Centennial\COMP305 - Game Programming\COMP305 Assignment 2\Assets\Sprites\player\p2_walk02.png"/>
                           <pic:cNvPicPr>
                             <a:picLocks noChangeAspect="1" noChangeArrowheads="1"/>
                           </pic:cNvPicPr>
@@ -6835,10 +6691,10 @@
                 <w:lang w:eastAsia="en-CA"/>
               </w:rPr>
               <w:drawing>
-                <wp:inline distT="0" distB="0" distL="0" distR="0" wp14:anchorId="7F986DFB" wp14:editId="15C01FE9">
+                <wp:inline distT="0" distB="0" distL="0" distR="0" wp14:anchorId="60B29E53" wp14:editId="3F70BE14">
                   <wp:extent cx="403200" cy="540000"/>
                   <wp:effectExtent l="0" t="0" r="0" b="0"/>
-                  <wp:docPr id="59" name="Picture 59" descr="F:\OWL (+Centennial)\2016 Centennial\COMP305 - Game Programming\COMP305 Assignment 2\Assets\Sprites\player\p2_walk06.png"/>
+                  <wp:docPr id="56" name="Picture 56" descr="F:\OWL (+Centennial)\2016 Centennial\COMP305 - Game Programming\COMP305 Assignment 2\Assets\Sprites\player\p2_walk03.png"/>
                   <wp:cNvGraphicFramePr>
                     <a:graphicFrameLocks xmlns:a="http://schemas.openxmlformats.org/drawingml/2006/main" noChangeAspect="1"/>
                   </wp:cNvGraphicFramePr>
@@ -6846,7 +6702,7 @@
                     <a:graphicData uri="http://schemas.openxmlformats.org/drawingml/2006/picture">
                       <pic:pic xmlns:pic="http://schemas.openxmlformats.org/drawingml/2006/picture">
                         <pic:nvPicPr>
-                          <pic:cNvPr id="0" name="Picture 52" descr="F:\OWL (+Centennial)\2016 Centennial\COMP305 - Game Programming\COMP305 Assignment 2\Assets\Sprites\player\p2_walk06.png"/>
+                          <pic:cNvPr id="0" name="Picture 49" descr="F:\OWL (+Centennial)\2016 Centennial\COMP305 - Game Programming\COMP305 Assignment 2\Assets\Sprites\player\p2_walk03.png"/>
                           <pic:cNvPicPr>
                             <a:picLocks noChangeAspect="1" noChangeArrowheads="1"/>
                           </pic:cNvPicPr>
@@ -6892,10 +6748,10 @@
                 <w:lang w:eastAsia="en-CA"/>
               </w:rPr>
               <w:drawing>
-                <wp:inline distT="0" distB="0" distL="0" distR="0" wp14:anchorId="0694EC83" wp14:editId="1A422047">
+                <wp:inline distT="0" distB="0" distL="0" distR="0" wp14:anchorId="6338DCA1" wp14:editId="177504C0">
                   <wp:extent cx="403200" cy="540000"/>
                   <wp:effectExtent l="0" t="0" r="0" b="0"/>
-                  <wp:docPr id="60" name="Picture 60" descr="F:\OWL (+Centennial)\2016 Centennial\COMP305 - Game Programming\COMP305 Assignment 2\Assets\Sprites\player\p2_walk07.png"/>
+                  <wp:docPr id="57" name="Picture 57" descr="F:\OWL (+Centennial)\2016 Centennial\COMP305 - Game Programming\COMP305 Assignment 2\Assets\Sprites\player\p2_walk04.png"/>
                   <wp:cNvGraphicFramePr>
                     <a:graphicFrameLocks xmlns:a="http://schemas.openxmlformats.org/drawingml/2006/main" noChangeAspect="1"/>
                   </wp:cNvGraphicFramePr>
@@ -6903,7 +6759,7 @@
                     <a:graphicData uri="http://schemas.openxmlformats.org/drawingml/2006/picture">
                       <pic:pic xmlns:pic="http://schemas.openxmlformats.org/drawingml/2006/picture">
                         <pic:nvPicPr>
-                          <pic:cNvPr id="0" name="Picture 53" descr="F:\OWL (+Centennial)\2016 Centennial\COMP305 - Game Programming\COMP305 Assignment 2\Assets\Sprites\player\p2_walk07.png"/>
+                          <pic:cNvPr id="0" name="Picture 50" descr="F:\OWL (+Centennial)\2016 Centennial\COMP305 - Game Programming\COMP305 Assignment 2\Assets\Sprites\player\p2_walk04.png"/>
                           <pic:cNvPicPr>
                             <a:picLocks noChangeAspect="1" noChangeArrowheads="1"/>
                           </pic:cNvPicPr>
@@ -6949,10 +6805,10 @@
                 <w:lang w:eastAsia="en-CA"/>
               </w:rPr>
               <w:drawing>
-                <wp:inline distT="0" distB="0" distL="0" distR="0" wp14:anchorId="75DD1097" wp14:editId="3CD27807">
+                <wp:inline distT="0" distB="0" distL="0" distR="0" wp14:anchorId="7F4401AD" wp14:editId="6F01586F">
                   <wp:extent cx="403200" cy="540000"/>
                   <wp:effectExtent l="0" t="0" r="0" b="0"/>
-                  <wp:docPr id="61" name="Picture 61" descr="F:\OWL (+Centennial)\2016 Centennial\COMP305 - Game Programming\COMP305 Assignment 2\Assets\Sprites\player\p2_walk08.png"/>
+                  <wp:docPr id="58" name="Picture 58" descr="F:\OWL (+Centennial)\2016 Centennial\COMP305 - Game Programming\COMP305 Assignment 2\Assets\Sprites\player\p2_walk05.png"/>
                   <wp:cNvGraphicFramePr>
                     <a:graphicFrameLocks xmlns:a="http://schemas.openxmlformats.org/drawingml/2006/main" noChangeAspect="1"/>
                   </wp:cNvGraphicFramePr>
@@ -6960,7 +6816,7 @@
                     <a:graphicData uri="http://schemas.openxmlformats.org/drawingml/2006/picture">
                       <pic:pic xmlns:pic="http://schemas.openxmlformats.org/drawingml/2006/picture">
                         <pic:nvPicPr>
-                          <pic:cNvPr id="0" name="Picture 54" descr="F:\OWL (+Centennial)\2016 Centennial\COMP305 - Game Programming\COMP305 Assignment 2\Assets\Sprites\player\p2_walk08.png"/>
+                          <pic:cNvPr id="0" name="Picture 51" descr="F:\OWL (+Centennial)\2016 Centennial\COMP305 - Game Programming\COMP305 Assignment 2\Assets\Sprites\player\p2_walk05.png"/>
                           <pic:cNvPicPr>
                             <a:picLocks noChangeAspect="1" noChangeArrowheads="1"/>
                           </pic:cNvPicPr>
@@ -7006,10 +6862,10 @@
                 <w:lang w:eastAsia="en-CA"/>
               </w:rPr>
               <w:drawing>
-                <wp:inline distT="0" distB="0" distL="0" distR="0" wp14:anchorId="71537217" wp14:editId="294CDC7C">
+                <wp:inline distT="0" distB="0" distL="0" distR="0" wp14:anchorId="21AA8DA4" wp14:editId="27089509">
                   <wp:extent cx="403200" cy="540000"/>
                   <wp:effectExtent l="0" t="0" r="0" b="0"/>
-                  <wp:docPr id="62" name="Picture 62" descr="F:\OWL (+Centennial)\2016 Centennial\COMP305 - Game Programming\COMP305 Assignment 2\Assets\Sprites\player\p2_walk09.png"/>
+                  <wp:docPr id="59" name="Picture 59" descr="F:\OWL (+Centennial)\2016 Centennial\COMP305 - Game Programming\COMP305 Assignment 2\Assets\Sprites\player\p2_walk06.png"/>
                   <wp:cNvGraphicFramePr>
                     <a:graphicFrameLocks xmlns:a="http://schemas.openxmlformats.org/drawingml/2006/main" noChangeAspect="1"/>
                   </wp:cNvGraphicFramePr>
@@ -7017,7 +6873,7 @@
                     <a:graphicData uri="http://schemas.openxmlformats.org/drawingml/2006/picture">
                       <pic:pic xmlns:pic="http://schemas.openxmlformats.org/drawingml/2006/picture">
                         <pic:nvPicPr>
-                          <pic:cNvPr id="0" name="Picture 55" descr="F:\OWL (+Centennial)\2016 Centennial\COMP305 - Game Programming\COMP305 Assignment 2\Assets\Sprites\player\p2_walk09.png"/>
+                          <pic:cNvPr id="0" name="Picture 52" descr="F:\OWL (+Centennial)\2016 Centennial\COMP305 - Game Programming\COMP305 Assignment 2\Assets\Sprites\player\p2_walk06.png"/>
                           <pic:cNvPicPr>
                             <a:picLocks noChangeAspect="1" noChangeArrowheads="1"/>
                           </pic:cNvPicPr>
@@ -7063,10 +6919,10 @@
                 <w:lang w:eastAsia="en-CA"/>
               </w:rPr>
               <w:drawing>
-                <wp:inline distT="0" distB="0" distL="0" distR="0" wp14:anchorId="04B34BE7" wp14:editId="6D73A200">
+                <wp:inline distT="0" distB="0" distL="0" distR="0" wp14:anchorId="0F4A468D" wp14:editId="2F813F41">
                   <wp:extent cx="403200" cy="540000"/>
                   <wp:effectExtent l="0" t="0" r="0" b="0"/>
-                  <wp:docPr id="63" name="Picture 63" descr="F:\OWL (+Centennial)\2016 Centennial\COMP305 - Game Programming\COMP305 Assignment 2\Assets\Sprites\player\p2_walk10.png"/>
+                  <wp:docPr id="60" name="Picture 60" descr="F:\OWL (+Centennial)\2016 Centennial\COMP305 - Game Programming\COMP305 Assignment 2\Assets\Sprites\player\p2_walk07.png"/>
                   <wp:cNvGraphicFramePr>
                     <a:graphicFrameLocks xmlns:a="http://schemas.openxmlformats.org/drawingml/2006/main" noChangeAspect="1"/>
                   </wp:cNvGraphicFramePr>
@@ -7074,7 +6930,7 @@
                     <a:graphicData uri="http://schemas.openxmlformats.org/drawingml/2006/picture">
                       <pic:pic xmlns:pic="http://schemas.openxmlformats.org/drawingml/2006/picture">
                         <pic:nvPicPr>
-                          <pic:cNvPr id="0" name="Picture 56" descr="F:\OWL (+Centennial)\2016 Centennial\COMP305 - Game Programming\COMP305 Assignment 2\Assets\Sprites\player\p2_walk10.png"/>
+                          <pic:cNvPr id="0" name="Picture 53" descr="F:\OWL (+Centennial)\2016 Centennial\COMP305 - Game Programming\COMP305 Assignment 2\Assets\Sprites\player\p2_walk07.png"/>
                           <pic:cNvPicPr>
                             <a:picLocks noChangeAspect="1" noChangeArrowheads="1"/>
                           </pic:cNvPicPr>
@@ -7120,10 +6976,10 @@
                 <w:lang w:eastAsia="en-CA"/>
               </w:rPr>
               <w:drawing>
-                <wp:inline distT="0" distB="0" distL="0" distR="0" wp14:anchorId="4980FCA7" wp14:editId="74697A5E">
+                <wp:inline distT="0" distB="0" distL="0" distR="0" wp14:anchorId="0C6464A7" wp14:editId="02760B73">
                   <wp:extent cx="403200" cy="540000"/>
                   <wp:effectExtent l="0" t="0" r="0" b="0"/>
-                  <wp:docPr id="64" name="Picture 64" descr="F:\OWL (+Centennial)\2016 Centennial\COMP305 - Game Programming\COMP305 Assignment 2\Assets\Sprites\player\p2_walk11.png"/>
+                  <wp:docPr id="61" name="Picture 61" descr="F:\OWL (+Centennial)\2016 Centennial\COMP305 - Game Programming\COMP305 Assignment 2\Assets\Sprites\player\p2_walk08.png"/>
                   <wp:cNvGraphicFramePr>
                     <a:graphicFrameLocks xmlns:a="http://schemas.openxmlformats.org/drawingml/2006/main" noChangeAspect="1"/>
                   </wp:cNvGraphicFramePr>
@@ -7131,7 +6987,7 @@
                     <a:graphicData uri="http://schemas.openxmlformats.org/drawingml/2006/picture">
                       <pic:pic xmlns:pic="http://schemas.openxmlformats.org/drawingml/2006/picture">
                         <pic:nvPicPr>
-                          <pic:cNvPr id="0" name="Picture 57" descr="F:\OWL (+Centennial)\2016 Centennial\COMP305 - Game Programming\COMP305 Assignment 2\Assets\Sprites\player\p2_walk11.png"/>
+                          <pic:cNvPr id="0" name="Picture 54" descr="F:\OWL (+Centennial)\2016 Centennial\COMP305 - Game Programming\COMP305 Assignment 2\Assets\Sprites\player\p2_walk08.png"/>
                           <pic:cNvPicPr>
                             <a:picLocks noChangeAspect="1" noChangeArrowheads="1"/>
                           </pic:cNvPicPr>
@@ -7168,6 +7024,177 @@
                 </wp:inline>
               </w:drawing>
             </w:r>
+            <w:r>
+              <w:rPr>
+                <w:i/>
+                <w:noProof/>
+                <w:sz w:val="24"/>
+                <w:szCs w:val="24"/>
+                <w:lang w:eastAsia="en-CA"/>
+              </w:rPr>
+              <w:drawing>
+                <wp:inline distT="0" distB="0" distL="0" distR="0" wp14:anchorId="05A1F7C6" wp14:editId="31AB14DD">
+                  <wp:extent cx="403200" cy="540000"/>
+                  <wp:effectExtent l="0" t="0" r="0" b="0"/>
+                  <wp:docPr id="62" name="Picture 62" descr="F:\OWL (+Centennial)\2016 Centennial\COMP305 - Game Programming\COMP305 Assignment 2\Assets\Sprites\player\p2_walk09.png"/>
+                  <wp:cNvGraphicFramePr>
+                    <a:graphicFrameLocks xmlns:a="http://schemas.openxmlformats.org/drawingml/2006/main" noChangeAspect="1"/>
+                  </wp:cNvGraphicFramePr>
+                  <a:graphic xmlns:a="http://schemas.openxmlformats.org/drawingml/2006/main">
+                    <a:graphicData uri="http://schemas.openxmlformats.org/drawingml/2006/picture">
+                      <pic:pic xmlns:pic="http://schemas.openxmlformats.org/drawingml/2006/picture">
+                        <pic:nvPicPr>
+                          <pic:cNvPr id="0" name="Picture 55" descr="F:\OWL (+Centennial)\2016 Centennial\COMP305 - Game Programming\COMP305 Assignment 2\Assets\Sprites\player\p2_walk09.png"/>
+                          <pic:cNvPicPr>
+                            <a:picLocks noChangeAspect="1" noChangeArrowheads="1"/>
+                          </pic:cNvPicPr>
+                        </pic:nvPicPr>
+                        <pic:blipFill>
+                          <a:blip r:embed="rId55">
+                            <a:extLst>
+                              <a:ext uri="{28A0092B-C50C-407E-A947-70E740481C1C}">
+                                <a14:useLocalDpi xmlns:a14="http://schemas.microsoft.com/office/drawing/2010/main" val="0"/>
+                              </a:ext>
+                            </a:extLst>
+                          </a:blip>
+                          <a:srcRect/>
+                          <a:stretch>
+                            <a:fillRect/>
+                          </a:stretch>
+                        </pic:blipFill>
+                        <pic:spPr bwMode="auto">
+                          <a:xfrm>
+                            <a:off x="0" y="0"/>
+                            <a:ext cx="403200" cy="540000"/>
+                          </a:xfrm>
+                          <a:prstGeom prst="rect">
+                            <a:avLst/>
+                          </a:prstGeom>
+                          <a:noFill/>
+                          <a:ln>
+                            <a:noFill/>
+                          </a:ln>
+                        </pic:spPr>
+                      </pic:pic>
+                    </a:graphicData>
+                  </a:graphic>
+                </wp:inline>
+              </w:drawing>
+            </w:r>
+            <w:r>
+              <w:rPr>
+                <w:i/>
+                <w:noProof/>
+                <w:sz w:val="24"/>
+                <w:szCs w:val="24"/>
+                <w:lang w:eastAsia="en-CA"/>
+              </w:rPr>
+              <w:drawing>
+                <wp:inline distT="0" distB="0" distL="0" distR="0" wp14:anchorId="0B4C3A05" wp14:editId="065A90F3">
+                  <wp:extent cx="403200" cy="540000"/>
+                  <wp:effectExtent l="0" t="0" r="0" b="0"/>
+                  <wp:docPr id="63" name="Picture 63" descr="F:\OWL (+Centennial)\2016 Centennial\COMP305 - Game Programming\COMP305 Assignment 2\Assets\Sprites\player\p2_walk10.png"/>
+                  <wp:cNvGraphicFramePr>
+                    <a:graphicFrameLocks xmlns:a="http://schemas.openxmlformats.org/drawingml/2006/main" noChangeAspect="1"/>
+                  </wp:cNvGraphicFramePr>
+                  <a:graphic xmlns:a="http://schemas.openxmlformats.org/drawingml/2006/main">
+                    <a:graphicData uri="http://schemas.openxmlformats.org/drawingml/2006/picture">
+                      <pic:pic xmlns:pic="http://schemas.openxmlformats.org/drawingml/2006/picture">
+                        <pic:nvPicPr>
+                          <pic:cNvPr id="0" name="Picture 56" descr="F:\OWL (+Centennial)\2016 Centennial\COMP305 - Game Programming\COMP305 Assignment 2\Assets\Sprites\player\p2_walk10.png"/>
+                          <pic:cNvPicPr>
+                            <a:picLocks noChangeAspect="1" noChangeArrowheads="1"/>
+                          </pic:cNvPicPr>
+                        </pic:nvPicPr>
+                        <pic:blipFill>
+                          <a:blip r:embed="rId56">
+                            <a:extLst>
+                              <a:ext uri="{28A0092B-C50C-407E-A947-70E740481C1C}">
+                                <a14:useLocalDpi xmlns:a14="http://schemas.microsoft.com/office/drawing/2010/main" val="0"/>
+                              </a:ext>
+                            </a:extLst>
+                          </a:blip>
+                          <a:srcRect/>
+                          <a:stretch>
+                            <a:fillRect/>
+                          </a:stretch>
+                        </pic:blipFill>
+                        <pic:spPr bwMode="auto">
+                          <a:xfrm>
+                            <a:off x="0" y="0"/>
+                            <a:ext cx="403200" cy="540000"/>
+                          </a:xfrm>
+                          <a:prstGeom prst="rect">
+                            <a:avLst/>
+                          </a:prstGeom>
+                          <a:noFill/>
+                          <a:ln>
+                            <a:noFill/>
+                          </a:ln>
+                        </pic:spPr>
+                      </pic:pic>
+                    </a:graphicData>
+                  </a:graphic>
+                </wp:inline>
+              </w:drawing>
+            </w:r>
+            <w:r>
+              <w:rPr>
+                <w:i/>
+                <w:noProof/>
+                <w:sz w:val="24"/>
+                <w:szCs w:val="24"/>
+                <w:lang w:eastAsia="en-CA"/>
+              </w:rPr>
+              <w:drawing>
+                <wp:inline distT="0" distB="0" distL="0" distR="0" wp14:anchorId="5B775BCE" wp14:editId="0D09E5C3">
+                  <wp:extent cx="403200" cy="540000"/>
+                  <wp:effectExtent l="0" t="0" r="0" b="0"/>
+                  <wp:docPr id="64" name="Picture 64" descr="F:\OWL (+Centennial)\2016 Centennial\COMP305 - Game Programming\COMP305 Assignment 2\Assets\Sprites\player\p2_walk11.png"/>
+                  <wp:cNvGraphicFramePr>
+                    <a:graphicFrameLocks xmlns:a="http://schemas.openxmlformats.org/drawingml/2006/main" noChangeAspect="1"/>
+                  </wp:cNvGraphicFramePr>
+                  <a:graphic xmlns:a="http://schemas.openxmlformats.org/drawingml/2006/main">
+                    <a:graphicData uri="http://schemas.openxmlformats.org/drawingml/2006/picture">
+                      <pic:pic xmlns:pic="http://schemas.openxmlformats.org/drawingml/2006/picture">
+                        <pic:nvPicPr>
+                          <pic:cNvPr id="0" name="Picture 57" descr="F:\OWL (+Centennial)\2016 Centennial\COMP305 - Game Programming\COMP305 Assignment 2\Assets\Sprites\player\p2_walk11.png"/>
+                          <pic:cNvPicPr>
+                            <a:picLocks noChangeAspect="1" noChangeArrowheads="1"/>
+                          </pic:cNvPicPr>
+                        </pic:nvPicPr>
+                        <pic:blipFill>
+                          <a:blip r:embed="rId57">
+                            <a:extLst>
+                              <a:ext uri="{28A0092B-C50C-407E-A947-70E740481C1C}">
+                                <a14:useLocalDpi xmlns:a14="http://schemas.microsoft.com/office/drawing/2010/main" val="0"/>
+                              </a:ext>
+                            </a:extLst>
+                          </a:blip>
+                          <a:srcRect/>
+                          <a:stretch>
+                            <a:fillRect/>
+                          </a:stretch>
+                        </pic:blipFill>
+                        <pic:spPr bwMode="auto">
+                          <a:xfrm>
+                            <a:off x="0" y="0"/>
+                            <a:ext cx="403200" cy="540000"/>
+                          </a:xfrm>
+                          <a:prstGeom prst="rect">
+                            <a:avLst/>
+                          </a:prstGeom>
+                          <a:noFill/>
+                          <a:ln>
+                            <a:noFill/>
+                          </a:ln>
+                        </pic:spPr>
+                      </pic:pic>
+                    </a:graphicData>
+                  </a:graphic>
+                </wp:inline>
+              </w:drawing>
+            </w:r>
           </w:p>
         </w:tc>
         <w:tc>
@@ -7249,7 +7276,7 @@
                 <w:lang w:eastAsia="en-CA"/>
               </w:rPr>
               <w:drawing>
-                <wp:inline distT="0" distB="0" distL="0" distR="0">
+                <wp:inline distT="0" distB="0" distL="0" distR="0" wp14:anchorId="4FC025A2" wp14:editId="19708FBF">
                   <wp:extent cx="540000" cy="300000"/>
                   <wp:effectExtent l="0" t="0" r="0" b="5080"/>
                   <wp:docPr id="1" name="Picture 1" descr="C:\Users\User\AppData\Local\Microsoft\Windows\INetCache\Content.Word\slimeWalk1.png"/>
@@ -7266,7 +7293,7 @@
                           </pic:cNvPicPr>
                         </pic:nvPicPr>
                         <pic:blipFill>
-                          <a:blip r:embed="rId55">
+                          <a:blip r:embed="rId58">
                             <a:extLst>
                               <a:ext uri="{28A0092B-C50C-407E-A947-70E740481C1C}">
                                 <a14:useLocalDpi xmlns:a14="http://schemas.microsoft.com/office/drawing/2010/main" val="0"/>
@@ -7306,7 +7333,7 @@
                 <w:lang w:eastAsia="en-CA"/>
               </w:rPr>
               <w:drawing>
-                <wp:inline distT="0" distB="0" distL="0" distR="0">
+                <wp:inline distT="0" distB="0" distL="0" distR="0" wp14:anchorId="0E474857" wp14:editId="5FAEDCB0">
                   <wp:extent cx="540000" cy="278438"/>
                   <wp:effectExtent l="0" t="0" r="0" b="7620"/>
                   <wp:docPr id="35" name="Picture 35" descr="C:\Users\User\AppData\Local\Microsoft\Windows\INetCache\Content.Word\slimeWalk2.png"/>
@@ -7323,7 +7350,7 @@
                           </pic:cNvPicPr>
                         </pic:nvPicPr>
                         <pic:blipFill>
-                          <a:blip r:embed="rId56">
+                          <a:blip r:embed="rId59">
                             <a:extLst>
                               <a:ext uri="{28A0092B-C50C-407E-A947-70E740481C1C}">
                                 <a14:useLocalDpi xmlns:a14="http://schemas.microsoft.com/office/drawing/2010/main" val="0"/>
@@ -7433,7 +7460,7 @@
                 <w:lang w:eastAsia="en-CA"/>
               </w:rPr>
               <w:drawing>
-                <wp:inline distT="0" distB="0" distL="0" distR="0">
+                <wp:inline distT="0" distB="0" distL="0" distR="0" wp14:anchorId="525536C9" wp14:editId="2A23979C">
                   <wp:extent cx="540000" cy="540000"/>
                   <wp:effectExtent l="0" t="0" r="0" b="0"/>
                   <wp:docPr id="65" name="Picture 65" descr="F:\OWL (+Centennial)\2016 Centennial\COMP305 - Game Programming\COMP305 Assignment 2\Assets\Sprites\enemy\spikes.png"/>
@@ -7450,7 +7477,7 @@
                           </pic:cNvPicPr>
                         </pic:nvPicPr>
                         <pic:blipFill>
-                          <a:blip r:embed="rId57">
+                          <a:blip r:embed="rId60">
                             <a:extLst>
                               <a:ext uri="{28A0092B-C50C-407E-A947-70E740481C1C}">
                                 <a14:useLocalDpi xmlns:a14="http://schemas.microsoft.com/office/drawing/2010/main" val="0"/>
@@ -7520,12 +7547,12 @@
       </w:pPr>
     </w:p>
     <w:sectPr>
-      <w:headerReference w:type="even" r:id="rId58"/>
-      <w:headerReference w:type="default" r:id="rId59"/>
-      <w:footerReference w:type="even" r:id="rId60"/>
-      <w:footerReference w:type="default" r:id="rId61"/>
-      <w:headerReference w:type="first" r:id="rId62"/>
-      <w:footerReference w:type="first" r:id="rId63"/>
+      <w:headerReference w:type="even" r:id="rId61"/>
+      <w:headerReference w:type="default" r:id="rId62"/>
+      <w:footerReference w:type="even" r:id="rId63"/>
+      <w:footerReference w:type="default" r:id="rId64"/>
+      <w:headerReference w:type="first" r:id="rId65"/>
+      <w:footerReference w:type="first" r:id="rId66"/>
       <w:pgSz w:w="12240" w:h="15840"/>
       <w:pgMar w:top="1440" w:right="1440" w:bottom="1440" w:left="1440" w:header="720" w:footer="720" w:gutter="0"/>
       <w:pgBorders w:offsetFrom="page">
@@ -10296,7 +10323,7 @@
 </file>
 
 <file path=customXml/itemProps5.xml><?xml version="1.0" encoding="utf-8"?>
-<ds:datastoreItem xmlns:ds="http://schemas.openxmlformats.org/officeDocument/2006/customXml" ds:itemID="{6A4B5E8E-BA5C-4C5C-B10D-41D8C7400D53}">
+<ds:datastoreItem xmlns:ds="http://schemas.openxmlformats.org/officeDocument/2006/customXml" ds:itemID="{4BFFC596-E06B-4767-A440-E8E041BACFB2}">
   <ds:schemaRefs>
     <ds:schemaRef ds:uri="http://schemas.openxmlformats.org/officeDocument/2006/bibliography"/>
   </ds:schemaRefs>

</xml_diff>

<commit_message>
Added/modified program headers, added Menu button to game over/clear state
</commit_message>
<xml_diff>
--- a/Docs/Final Project - External Documentation.docx
+++ b/Docs/Final Project - External Documentation.docx
@@ -4793,8 +4793,10 @@
       <w:r>
         <w:rPr>
           <w:i/>
+          <w:noProof/>
           <w:sz w:val="24"/>
           <w:szCs w:val="24"/>
+          <w:lang w:eastAsia="en-CA"/>
         </w:rPr>
         <w:drawing>
           <wp:inline distT="0" distB="0" distL="0" distR="0" wp14:anchorId="650C9816" wp14:editId="2F335F8E">
@@ -5338,10 +5340,10 @@
           <w:lang w:eastAsia="en-CA"/>
         </w:rPr>
         <w:drawing>
-          <wp:inline distT="0" distB="0" distL="0" distR="0" wp14:anchorId="6734C43E" wp14:editId="6E596D57">
-            <wp:extent cx="2656800" cy="1976400"/>
-            <wp:effectExtent l="190500" t="190500" r="182245" b="195580"/>
-            <wp:docPr id="71" name="Picture 71"/>
+          <wp:inline distT="0" distB="0" distL="0" distR="0" wp14:anchorId="0F293569" wp14:editId="7248637F">
+            <wp:extent cx="2656800" cy="1988910"/>
+            <wp:effectExtent l="190500" t="190500" r="182245" b="182880"/>
+            <wp:docPr id="49" name="Picture 49"/>
             <wp:cNvGraphicFramePr>
               <a:graphicFrameLocks xmlns:a="http://schemas.openxmlformats.org/drawingml/2006/main" noChangeAspect="1"/>
             </wp:cNvGraphicFramePr>
@@ -5361,7 +5363,7 @@
                   <pic:spPr>
                     <a:xfrm>
                       <a:off x="0" y="0"/>
-                      <a:ext cx="2656800" cy="1976400"/>
+                      <a:ext cx="2656800" cy="1988910"/>
                     </a:xfrm>
                     <a:prstGeom prst="rect">
                       <a:avLst/>
@@ -5393,6 +5395,7 @@
           <w:szCs w:val="24"/>
         </w:rPr>
       </w:pPr>
+      <w:bookmarkStart w:id="8" w:name="_GoBack"/>
       <w:r>
         <w:rPr>
           <w:noProof/>
@@ -5400,10 +5403,10 @@
         </w:rPr>
         <w:lastRenderedPageBreak/>
         <w:drawing>
-          <wp:inline distT="0" distB="0" distL="0" distR="0" wp14:anchorId="4352B930" wp14:editId="413861A0">
-            <wp:extent cx="2656800" cy="1984936"/>
-            <wp:effectExtent l="190500" t="190500" r="182245" b="187325"/>
-            <wp:docPr id="212" name="Picture 212"/>
+          <wp:inline distT="0" distB="0" distL="0" distR="0" wp14:anchorId="5FB94643" wp14:editId="5DB2145C">
+            <wp:extent cx="2656800" cy="1982098"/>
+            <wp:effectExtent l="190500" t="190500" r="182245" b="189865"/>
+            <wp:docPr id="50" name="Picture 50"/>
             <wp:cNvGraphicFramePr>
               <a:graphicFrameLocks xmlns:a="http://schemas.openxmlformats.org/drawingml/2006/main" noChangeAspect="1"/>
             </wp:cNvGraphicFramePr>
@@ -5423,7 +5426,7 @@
                   <pic:spPr>
                     <a:xfrm>
                       <a:off x="0" y="0"/>
-                      <a:ext cx="2656800" cy="1984936"/>
+                      <a:ext cx="2656800" cy="1982098"/>
                     </a:xfrm>
                     <a:prstGeom prst="rect">
                       <a:avLst/>
@@ -5445,6 +5448,7 @@
           </wp:inline>
         </w:drawing>
       </w:r>
+      <w:bookmarkEnd w:id="8"/>
     </w:p>
     <w:p>
       <w:pPr>
@@ -5488,8 +5492,6 @@
           <w:szCs w:val="24"/>
         </w:rPr>
       </w:pPr>
-      <w:bookmarkStart w:id="8" w:name="_GoBack"/>
-      <w:bookmarkEnd w:id="8"/>
     </w:p>
     <w:p>
       <w:pPr>
@@ -7192,23 +7194,7 @@
                 <w:sz w:val="24"/>
                 <w:szCs w:val="24"/>
               </w:rPr>
-              <w:t xml:space="preserve">Used to create moving </w:t>
-            </w:r>
-            <w:r>
-              <w:rPr>
-                <w:i/>
-                <w:sz w:val="24"/>
-                <w:szCs w:val="24"/>
-              </w:rPr>
-              <w:t>stone</w:t>
-            </w:r>
-            <w:r>
-              <w:rPr>
-                <w:i/>
-                <w:sz w:val="24"/>
-                <w:szCs w:val="24"/>
-              </w:rPr>
-              <w:t xml:space="preserve"> platforms</w:t>
+              <w:t>Used to create moving stone platforms</w:t>
             </w:r>
           </w:p>
         </w:tc>
@@ -11763,6 +11749,10 @@
       <w:pStyle w:val="Header"/>
     </w:pPr>
     <w:r>
+      <w:rPr>
+        <w:noProof/>
+        <w:lang w:eastAsia="en-CA"/>
+      </w:rPr>
       <w:drawing>
         <wp:anchor distT="0" distB="0" distL="114300" distR="114300" simplePos="0" relativeHeight="251623424" behindDoc="1" locked="0" layoutInCell="1" allowOverlap="1" wp14:anchorId="3166F859" wp14:editId="56524E2A">
           <wp:simplePos x="0" y="0"/>
@@ -11827,6 +11817,10 @@
       </w:drawing>
     </w:r>
     <w:r>
+      <w:rPr>
+        <w:noProof/>
+        <w:lang w:eastAsia="en-CA"/>
+      </w:rPr>
       <w:drawing>
         <wp:anchor distT="0" distB="0" distL="114300" distR="114300" simplePos="0" relativeHeight="251684864" behindDoc="1" locked="0" layoutInCell="1" allowOverlap="1" wp14:anchorId="068CCAAD" wp14:editId="624814AE">
           <wp:simplePos x="0" y="0"/>
@@ -11891,6 +11885,10 @@
       </w:drawing>
     </w:r>
     <w:r>
+      <w:rPr>
+        <w:noProof/>
+        <w:lang w:eastAsia="en-CA"/>
+      </w:rPr>
       <w:drawing>
         <wp:anchor distT="0" distB="0" distL="114300" distR="114300" simplePos="0" relativeHeight="251723776" behindDoc="1" locked="0" layoutInCell="1" allowOverlap="1" wp14:anchorId="0E65FE42" wp14:editId="79D7E0E6">
           <wp:simplePos x="0" y="0"/>
@@ -11955,6 +11953,10 @@
       </w:drawing>
     </w:r>
     <w:r>
+      <w:rPr>
+        <w:noProof/>
+        <w:lang w:eastAsia="en-CA"/>
+      </w:rPr>
       <w:drawing>
         <wp:anchor distT="0" distB="0" distL="114300" distR="114300" simplePos="0" relativeHeight="251762688" behindDoc="1" locked="0" layoutInCell="1" allowOverlap="1" wp14:anchorId="3075904C" wp14:editId="292D7480">
           <wp:simplePos x="0" y="0"/>
@@ -12019,6 +12021,10 @@
       </w:drawing>
     </w:r>
     <w:r>
+      <w:rPr>
+        <w:noProof/>
+        <w:lang w:eastAsia="en-CA"/>
+      </w:rPr>
       <w:drawing>
         <wp:anchor distT="0" distB="0" distL="114300" distR="114300" simplePos="0" relativeHeight="251801600" behindDoc="1" locked="0" layoutInCell="1" allowOverlap="1" wp14:anchorId="223BC594" wp14:editId="6A178353">
           <wp:simplePos x="0" y="0"/>
@@ -13491,20 +13497,20 @@
 </file>
 
 <file path=customXml/item2.xml><?xml version="1.0" encoding="utf-8"?>
-<ct:contentTypeSchema xmlns:ct="http://schemas.microsoft.com/office/2006/metadata/contentType" xmlns:ma="http://schemas.microsoft.com/office/2006/metadata/properties/metaAttributes" ct:_="" ma:_="" ma:contentTypeName="TemplateFile" ma:contentTypeID="0x0101006EDDDB5EE6D98C44930B742096920B300400F5B6D36B3EF94B4E9A635CDF2A18F5B8" ma:contentTypeVersion="33" ma:contentTypeDescription="Create a new document." ma:contentTypeScope="" ma:versionID="37d3ec2b48d53e45b233ad8f52fe1b11"/>
+<p:properties xmlns:p="http://schemas.microsoft.com/office/2006/metadata/properties" xmlns:xsi="http://www.w3.org/2001/XMLSchema-instance" xmlns:pc="http://schemas.microsoft.com/office/infopath/2007/PartnerControls"/>
 </file>
 
 <file path=customXml/item3.xml><?xml version="1.0" encoding="utf-8"?>
-<p:properties xmlns:p="http://schemas.microsoft.com/office/2006/metadata/properties" xmlns:xsi="http://www.w3.org/2001/XMLSchema-instance" xmlns:pc="http://schemas.microsoft.com/office/infopath/2007/PartnerControls"/>
-</file>
-
-<file path=customXml/item4.xml><?xml version="1.0" encoding="utf-8"?>
 <?mso-contentType ?>
 <FormTemplates xmlns="http://schemas.microsoft.com/sharepoint/v3/contenttype/forms">
   <Display>DocumentLibraryForm</Display>
   <Edit>AssetEditForm</Edit>
   <New>DocumentLibraryForm</New>
 </FormTemplates>
+</file>
+
+<file path=customXml/item4.xml><?xml version="1.0" encoding="utf-8"?>
+<ct:contentTypeSchema xmlns:ct="http://schemas.microsoft.com/office/2006/metadata/contentType" xmlns:ma="http://schemas.microsoft.com/office/2006/metadata/properties/metaAttributes" ct:_="" ma:_="" ma:contentTypeName="TemplateFile" ma:contentTypeID="0x0101006EDDDB5EE6D98C44930B742096920B300400F5B6D36B3EF94B4E9A635CDF2A18F5B8" ma:contentTypeVersion="33" ma:contentTypeDescription="Create a new document." ma:contentTypeScope="" ma:versionID="37d3ec2b48d53e45b233ad8f52fe1b11"/>
 </file>
 
 <file path=customXml/item5.xml><?xml version="1.0" encoding="utf-8"?>
@@ -13520,6 +13526,23 @@
 </file>
 
 <file path=customXml/itemProps2.xml><?xml version="1.0" encoding="utf-8"?>
+<ds:datastoreItem xmlns:ds="http://schemas.openxmlformats.org/officeDocument/2006/customXml" ds:itemID="{6BD01D80-C71E-4C35-9EC9-AB4B2A68E7C1}">
+  <ds:schemaRefs>
+    <ds:schemaRef ds:uri="http://schemas.microsoft.com/office/2006/metadata/properties"/>
+    <ds:schemaRef ds:uri="http://schemas.microsoft.com/office/infopath/2007/PartnerControls"/>
+  </ds:schemaRefs>
+</ds:datastoreItem>
+</file>
+
+<file path=customXml/itemProps3.xml><?xml version="1.0" encoding="utf-8"?>
+<ds:datastoreItem xmlns:ds="http://schemas.openxmlformats.org/officeDocument/2006/customXml" ds:itemID="{DF8A6096-AC3C-41A5-9CB9-998E1823050B}">
+  <ds:schemaRefs>
+    <ds:schemaRef ds:uri="http://schemas.microsoft.com/sharepoint/v3/contenttype/forms"/>
+  </ds:schemaRefs>
+</ds:datastoreItem>
+</file>
+
+<file path=customXml/itemProps4.xml><?xml version="1.0" encoding="utf-8"?>
 <ds:datastoreItem xmlns:ds="http://schemas.openxmlformats.org/officeDocument/2006/customXml" ds:itemID="{F9F1F569-4C10-4968-8575-367736BE939A}">
   <ds:schemaRefs>
     <ds:schemaRef ds:uri="http://schemas.microsoft.com/office/2006/metadata/contentType"/>
@@ -13528,25 +13551,8 @@
 </ds:datastoreItem>
 </file>
 
-<file path=customXml/itemProps3.xml><?xml version="1.0" encoding="utf-8"?>
-<ds:datastoreItem xmlns:ds="http://schemas.openxmlformats.org/officeDocument/2006/customXml" ds:itemID="{6BD01D80-C71E-4C35-9EC9-AB4B2A68E7C1}">
-  <ds:schemaRefs>
-    <ds:schemaRef ds:uri="http://schemas.microsoft.com/office/2006/metadata/properties"/>
-    <ds:schemaRef ds:uri="http://schemas.microsoft.com/office/infopath/2007/PartnerControls"/>
-  </ds:schemaRefs>
-</ds:datastoreItem>
-</file>
-
-<file path=customXml/itemProps4.xml><?xml version="1.0" encoding="utf-8"?>
-<ds:datastoreItem xmlns:ds="http://schemas.openxmlformats.org/officeDocument/2006/customXml" ds:itemID="{DF8A6096-AC3C-41A5-9CB9-998E1823050B}">
-  <ds:schemaRefs>
-    <ds:schemaRef ds:uri="http://schemas.microsoft.com/sharepoint/v3/contenttype/forms"/>
-  </ds:schemaRefs>
-</ds:datastoreItem>
-</file>
-
 <file path=customXml/itemProps5.xml><?xml version="1.0" encoding="utf-8"?>
-<ds:datastoreItem xmlns:ds="http://schemas.openxmlformats.org/officeDocument/2006/customXml" ds:itemID="{CB63F8D5-23F6-40FD-8CA4-96FE9F5CB58F}">
+<ds:datastoreItem xmlns:ds="http://schemas.openxmlformats.org/officeDocument/2006/customXml" ds:itemID="{05936EDA-CF8E-403F-B99F-DC4073BE082F}">
   <ds:schemaRefs>
     <ds:schemaRef ds:uri="http://schemas.openxmlformats.org/officeDocument/2006/bibliography"/>
   </ds:schemaRefs>

</xml_diff>